<commit_message>
Ajout de nouveaux fichiers
</commit_message>
<xml_diff>
--- a/ProgrammingAdvices.com/Level 1/Description.docx
+++ b/ProgrammingAdvices.com/Level 1/Description.docx
@@ -21,7 +21,76 @@
           <w:u w:val="single"/>
           <w:lang w:val="en-US"/>
         </w:rPr>
-        <w:t>Problem 1</w:t>
+        <w:fldChar w:fldCharType="begin"/>
+      </w:r>
+      <w:r>
+        <w:rPr>
+          <w:rFonts w:ascii="Comic Sans MS" w:hAnsi="Comic Sans MS"/>
+          <w:sz w:val="24"/>
+          <w:szCs w:val="24"/>
+          <w:u w:val="single"/>
+          <w:lang w:val="en-US"/>
+        </w:rPr>
+        <w:instrText xml:space="preserve"> HYPERLINK "Capture%20d’écran%202024-07-01%20112340.png" </w:instrText>
+      </w:r>
+      <w:r>
+        <w:rPr>
+          <w:rFonts w:ascii="Comic Sans MS" w:hAnsi="Comic Sans MS"/>
+          <w:sz w:val="24"/>
+          <w:szCs w:val="24"/>
+          <w:u w:val="single"/>
+          <w:lang w:val="en-US"/>
+        </w:rPr>
+      </w:r>
+      <w:r>
+        <w:rPr>
+          <w:rFonts w:ascii="Comic Sans MS" w:hAnsi="Comic Sans MS"/>
+          <w:sz w:val="24"/>
+          <w:szCs w:val="24"/>
+          <w:u w:val="single"/>
+          <w:lang w:val="en-US"/>
+        </w:rPr>
+        <w:fldChar w:fldCharType="separate"/>
+      </w:r>
+      <w:r>
+        <w:rPr>
+          <w:rStyle w:val="Lienhypertexte"/>
+          <w:rFonts w:ascii="Comic Sans MS" w:hAnsi="Comic Sans MS"/>
+          <w:sz w:val="24"/>
+          <w:szCs w:val="24"/>
+          <w:lang w:val="en-US"/>
+        </w:rPr>
+        <w:t>Prob</w:t>
+      </w:r>
+      <w:r>
+        <w:rPr>
+          <w:rStyle w:val="Lienhypertexte"/>
+          <w:rFonts w:ascii="Comic Sans MS" w:hAnsi="Comic Sans MS"/>
+          <w:sz w:val="24"/>
+          <w:szCs w:val="24"/>
+          <w:lang w:val="en-US"/>
+        </w:rPr>
+        <w:t>l</w:t>
+      </w:r>
+      <w:r>
+        <w:rPr>
+          <w:rStyle w:val="Lienhypertexte"/>
+          <w:rFonts w:ascii="Comic Sans MS" w:hAnsi="Comic Sans MS"/>
+          <w:sz w:val="24"/>
+          <w:szCs w:val="24"/>
+          <w:lang w:val="en-US"/>
+        </w:rPr>
+        <w:t>em 1</w:t>
+      </w:r>
+      <w:r>
+        <w:rPr>
+          <w:rFonts w:ascii="Comic Sans MS" w:hAnsi="Comic Sans MS"/>
+          <w:sz w:val="24"/>
+          <w:szCs w:val="24"/>
+          <w:u w:val="single"/>
+          <w:lang w:val="en-US"/>
+        </w:rPr>
+        <w:fldChar w:fldCharType="end"/>
       </w:r>
     </w:p>
     <w:p>
@@ -211,7 +280,39 @@
           <w:rFonts w:ascii="Comic Sans MS" w:hAnsi="Comic Sans MS"/>
           <w:lang w:val="en-US"/>
         </w:rPr>
-        <w:t>Write a program to ask the user to enter a number, then Print “ODD” if its odd, Or “Even” if its even</w:t>
+        <w:t xml:space="preserve">Write a program to ask the user to enter a number, then Print “ODD” if </w:t>
+      </w:r>
+      <w:proofErr w:type="spellStart"/>
+      <w:r>
+        <w:rPr>
+          <w:rFonts w:ascii="Comic Sans MS" w:hAnsi="Comic Sans MS"/>
+          <w:lang w:val="en-US"/>
+        </w:rPr>
+        <w:t>its</w:t>
+      </w:r>
+      <w:proofErr w:type="spellEnd"/>
+      <w:r>
+        <w:rPr>
+          <w:rFonts w:ascii="Comic Sans MS" w:hAnsi="Comic Sans MS"/>
+          <w:lang w:val="en-US"/>
+        </w:rPr>
+        <w:t xml:space="preserve"> odd, Or “Even” if </w:t>
+      </w:r>
+      <w:proofErr w:type="spellStart"/>
+      <w:r>
+        <w:rPr>
+          <w:rFonts w:ascii="Comic Sans MS" w:hAnsi="Comic Sans MS"/>
+          <w:lang w:val="en-US"/>
+        </w:rPr>
+        <w:t>its</w:t>
+      </w:r>
+      <w:proofErr w:type="spellEnd"/>
+      <w:r>
+        <w:rPr>
+          <w:rFonts w:ascii="Comic Sans MS" w:hAnsi="Comic Sans MS"/>
+          <w:lang w:val="en-US"/>
+        </w:rPr>
+        <w:t xml:space="preserve"> even</w:t>
       </w:r>
     </w:p>
     <w:p>
@@ -338,7 +439,23 @@
           <w:rFonts w:ascii="Comic Sans MS" w:hAnsi="Comic Sans MS"/>
           <w:lang w:val="en-US"/>
         </w:rPr>
-        <w:t>Then Print “Hired” if his\her age is grater than 21 and s/he has a driver license, otherwise Print “Rejected</w:t>
+        <w:t xml:space="preserve">Then Print “Hired” if his\her age is </w:t>
+      </w:r>
+      <w:proofErr w:type="spellStart"/>
+      <w:r>
+        <w:rPr>
+          <w:rFonts w:ascii="Comic Sans MS" w:hAnsi="Comic Sans MS"/>
+          <w:lang w:val="en-US"/>
+        </w:rPr>
+        <w:t>grater</w:t>
+      </w:r>
+      <w:proofErr w:type="spellEnd"/>
+      <w:r>
+        <w:rPr>
+          <w:rFonts w:ascii="Comic Sans MS" w:hAnsi="Comic Sans MS"/>
+          <w:lang w:val="en-US"/>
+        </w:rPr>
+        <w:t xml:space="preserve"> than 21 and s/he has a driver license, otherwise Print “Rejected</w:t>
       </w:r>
       <w:r>
         <w:rPr>
@@ -564,7 +681,23 @@
           <w:rFonts w:ascii="Comic Sans MS" w:hAnsi="Comic Sans MS"/>
           <w:lang w:val="en-US"/>
         </w:rPr>
-        <w:t xml:space="preserve">his\her age is grater than 21 </w:t>
+        <w:t xml:space="preserve">his\her age is </w:t>
+      </w:r>
+      <w:proofErr w:type="spellStart"/>
+      <w:r>
+        <w:rPr>
+          <w:rFonts w:ascii="Comic Sans MS" w:hAnsi="Comic Sans MS"/>
+          <w:lang w:val="en-US"/>
+        </w:rPr>
+        <w:t>grater</w:t>
+      </w:r>
+      <w:proofErr w:type="spellEnd"/>
+      <w:r>
+        <w:rPr>
+          <w:rFonts w:ascii="Comic Sans MS" w:hAnsi="Comic Sans MS"/>
+          <w:lang w:val="en-US"/>
+        </w:rPr>
+        <w:t xml:space="preserve"> than 21 </w:t>
       </w:r>
     </w:p>
     <w:p>
@@ -691,8 +824,20 @@
           <w:u w:val="single"/>
           <w:lang w:val="en-US"/>
         </w:rPr>
-        <w:t>006 FullName</w:t>
-      </w:r>
+        <w:t xml:space="preserve">006 </w:t>
+      </w:r>
+      <w:proofErr w:type="spellStart"/>
+      <w:r>
+        <w:rPr>
+          <w:rFonts w:ascii="Comic Sans MS" w:hAnsi="Comic Sans MS"/>
+          <w:sz w:val="24"/>
+          <w:szCs w:val="24"/>
+          <w:u w:val="single"/>
+          <w:lang w:val="en-US"/>
+        </w:rPr>
+        <w:t>FullName</w:t>
+      </w:r>
+      <w:proofErr w:type="spellEnd"/>
     </w:p>
     <w:p>
       <w:pPr>
@@ -840,7 +985,23 @@
           <w:rFonts w:ascii="Comic Sans MS" w:hAnsi="Comic Sans MS"/>
           <w:lang w:val="en-US"/>
         </w:rPr>
-        <w:t xml:space="preserve">Abu Hadhoud </w:t>
+        <w:t xml:space="preserve">Abu </w:t>
+      </w:r>
+      <w:proofErr w:type="spellStart"/>
+      <w:r>
+        <w:rPr>
+          <w:rFonts w:ascii="Comic Sans MS" w:hAnsi="Comic Sans MS"/>
+          <w:lang w:val="en-US"/>
+        </w:rPr>
+        <w:t>Hadhoud</w:t>
+      </w:r>
+      <w:proofErr w:type="spellEnd"/>
+      <w:r>
+        <w:rPr>
+          <w:rFonts w:ascii="Comic Sans MS" w:hAnsi="Comic Sans MS"/>
+          <w:lang w:val="en-US"/>
+        </w:rPr>
+        <w:t xml:space="preserve"> </w:t>
       </w:r>
     </w:p>
     <w:p>
@@ -884,8 +1045,17 @@
           <w:rFonts w:ascii="Comic Sans MS" w:hAnsi="Comic Sans MS"/>
           <w:lang w:val="en-US"/>
         </w:rPr>
-        <w:t>Mohammed Abu-Hadhoud</w:t>
-      </w:r>
+        <w:t>Mohammed Abu-</w:t>
+      </w:r>
+      <w:proofErr w:type="spellStart"/>
+      <w:r>
+        <w:rPr>
+          <w:rFonts w:ascii="Comic Sans MS" w:hAnsi="Comic Sans MS"/>
+          <w:lang w:val="en-US"/>
+        </w:rPr>
+        <w:t>Hadhoud</w:t>
+      </w:r>
+      <w:proofErr w:type="spellEnd"/>
     </w:p>
     <w:p>
       <w:pPr>
@@ -1088,6 +1258,7 @@
           <w:lang w:val="en-US"/>
         </w:rPr>
       </w:pPr>
+      <w:proofErr w:type="gramStart"/>
       <w:r>
         <w:rPr>
           <w:rFonts w:ascii="Comic Sans MS" w:hAnsi="Comic Sans MS"/>
@@ -1102,6 +1273,7 @@
         </w:rPr>
         <w:t> :</w:t>
       </w:r>
+      <w:proofErr w:type="gramEnd"/>
     </w:p>
     <w:p>
       <w:pPr>
@@ -1630,6 +1802,7 @@
           <w:lang w:val="en-US"/>
         </w:rPr>
       </w:pPr>
+      <w:proofErr w:type="spellStart"/>
       <w:r>
         <w:rPr>
           <w:rFonts w:ascii="Comic Sans MS" w:hAnsi="Comic Sans MS"/>
@@ -1638,7 +1811,40 @@
           <w:u w:val="single"/>
           <w:lang w:val="en-US"/>
         </w:rPr>
-        <w:t>Proble 10 :Average of 3 Marks</w:t>
+        <w:t>Proble</w:t>
+      </w:r>
+      <w:proofErr w:type="spellEnd"/>
+      <w:r>
+        <w:rPr>
+          <w:rFonts w:ascii="Comic Sans MS" w:hAnsi="Comic Sans MS"/>
+          <w:sz w:val="24"/>
+          <w:szCs w:val="24"/>
+          <w:u w:val="single"/>
+          <w:lang w:val="en-US"/>
+        </w:rPr>
+        <w:t xml:space="preserve"> </w:t>
+      </w:r>
+      <w:proofErr w:type="gramStart"/>
+      <w:r>
+        <w:rPr>
+          <w:rFonts w:ascii="Comic Sans MS" w:hAnsi="Comic Sans MS"/>
+          <w:sz w:val="24"/>
+          <w:szCs w:val="24"/>
+          <w:u w:val="single"/>
+          <w:lang w:val="en-US"/>
+        </w:rPr>
+        <w:t>10 :Average</w:t>
+      </w:r>
+      <w:proofErr w:type="gramEnd"/>
+      <w:r>
+        <w:rPr>
+          <w:rFonts w:ascii="Comic Sans MS" w:hAnsi="Comic Sans MS"/>
+          <w:sz w:val="24"/>
+          <w:szCs w:val="24"/>
+          <w:u w:val="single"/>
+          <w:lang w:val="en-US"/>
+        </w:rPr>
+        <w:t xml:space="preserve"> of 3 Marks</w:t>
       </w:r>
     </w:p>
     <w:p>
@@ -2135,7 +2341,23 @@
           <w:rFonts w:ascii="Comic Sans MS" w:hAnsi="Comic Sans MS"/>
           <w:lang w:val="en-US"/>
         </w:rPr>
-        <w:t xml:space="preserve">• Number1 , Number2 </w:t>
+        <w:t>• Number</w:t>
+      </w:r>
+      <w:proofErr w:type="gramStart"/>
+      <w:r>
+        <w:rPr>
+          <w:rFonts w:ascii="Comic Sans MS" w:hAnsi="Comic Sans MS"/>
+          <w:lang w:val="en-US"/>
+        </w:rPr>
+        <w:t>1 ,</w:t>
+      </w:r>
+      <w:proofErr w:type="gramEnd"/>
+      <w:r>
+        <w:rPr>
+          <w:rFonts w:ascii="Comic Sans MS" w:hAnsi="Comic Sans MS"/>
+          <w:lang w:val="en-US"/>
+        </w:rPr>
+        <w:t xml:space="preserve"> Number2 </w:t>
       </w:r>
     </w:p>
     <w:p>
@@ -2680,7 +2902,25 @@
           <w:sz w:val="24"/>
           <w:szCs w:val="24"/>
         </w:rPr>
-        <w:t xml:space="preserve">Then print the two numbers , </w:t>
+        <w:t xml:space="preserve">Then print the two </w:t>
+      </w:r>
+      <w:proofErr w:type="gramStart"/>
+      <w:r>
+        <w:rPr>
+          <w:rFonts w:ascii="Comic Sans MS" w:hAnsi="Comic Sans MS"/>
+          <w:sz w:val="24"/>
+          <w:szCs w:val="24"/>
+        </w:rPr>
+        <w:t>numbers ,</w:t>
+      </w:r>
+      <w:proofErr w:type="gramEnd"/>
+      <w:r>
+        <w:rPr>
+          <w:rFonts w:ascii="Comic Sans MS" w:hAnsi="Comic Sans MS"/>
+          <w:sz w:val="24"/>
+          <w:szCs w:val="24"/>
+        </w:rPr>
+        <w:t xml:space="preserve"> </w:t>
       </w:r>
     </w:p>
     <w:p>
@@ -2972,11 +3212,13 @@
           <w:rFonts w:ascii="Comic Sans MS" w:hAnsi="Comic Sans MS"/>
           <w:sz w:val="24"/>
           <w:szCs w:val="24"/>
-        </w:rPr>
-      </w:pPr>
-      <w:r>
-        <w:rPr>
-          <w:rFonts w:ascii="Comic Sans MS" w:hAnsi="Comic Sans MS"/>
+          <w:lang w:val="en-US"/>
+        </w:rPr>
+      </w:pPr>
+      <w:r>
+        <w:rPr>
+          <w:rFonts w:ascii="Comic Sans MS" w:hAnsi="Comic Sans MS"/>
+          <w:noProof/>
           <w:sz w:val="32"/>
           <w:szCs w:val="32"/>
           <w:lang w:val="en-US"/>
@@ -3039,6 +3281,7 @@
           <w:rFonts w:ascii="Comic Sans MS" w:hAnsi="Comic Sans MS"/>
           <w:sz w:val="24"/>
           <w:szCs w:val="24"/>
+          <w:lang w:val="en-US"/>
         </w:rPr>
         <w:t xml:space="preserve">Example Inputs: </w:t>
       </w:r>
@@ -3050,13 +3293,15 @@
           <w:rFonts w:ascii="Comic Sans MS" w:hAnsi="Comic Sans MS"/>
           <w:sz w:val="24"/>
           <w:szCs w:val="24"/>
-        </w:rPr>
-      </w:pPr>
-      <w:r>
-        <w:rPr>
-          <w:rFonts w:ascii="Comic Sans MS" w:hAnsi="Comic Sans MS"/>
-          <w:sz w:val="24"/>
-          <w:szCs w:val="24"/>
+          <w:lang w:val="en-US"/>
+        </w:rPr>
+      </w:pPr>
+      <w:r>
+        <w:rPr>
+          <w:rFonts w:ascii="Comic Sans MS" w:hAnsi="Comic Sans MS"/>
+          <w:sz w:val="24"/>
+          <w:szCs w:val="24"/>
+          <w:lang w:val="en-US"/>
         </w:rPr>
         <w:t xml:space="preserve">10 </w:t>
       </w:r>
@@ -3068,13 +3313,15 @@
           <w:rFonts w:ascii="Comic Sans MS" w:hAnsi="Comic Sans MS"/>
           <w:sz w:val="24"/>
           <w:szCs w:val="24"/>
-        </w:rPr>
-      </w:pPr>
-      <w:r>
-        <w:rPr>
-          <w:rFonts w:ascii="Comic Sans MS" w:hAnsi="Comic Sans MS"/>
-          <w:sz w:val="24"/>
-          <w:szCs w:val="24"/>
+          <w:lang w:val="en-US"/>
+        </w:rPr>
+      </w:pPr>
+      <w:r>
+        <w:rPr>
+          <w:rFonts w:ascii="Comic Sans MS" w:hAnsi="Comic Sans MS"/>
+          <w:sz w:val="24"/>
+          <w:szCs w:val="24"/>
+          <w:lang w:val="en-US"/>
         </w:rPr>
         <w:t xml:space="preserve">20 </w:t>
       </w:r>
@@ -3086,49 +3333,48 @@
           <w:rFonts w:ascii="Comic Sans MS" w:hAnsi="Comic Sans MS"/>
           <w:sz w:val="24"/>
           <w:szCs w:val="24"/>
-        </w:rPr>
-      </w:pPr>
-    </w:p>
-    <w:p>
-      <w:pPr>
-        <w:spacing w:after="0"/>
-        <w:rPr>
-          <w:rFonts w:ascii="Comic Sans MS" w:hAnsi="Comic Sans MS"/>
-          <w:sz w:val="24"/>
-          <w:szCs w:val="24"/>
-        </w:rPr>
-      </w:pPr>
-      <w:r>
-        <w:rPr>
-          <w:rFonts w:ascii="Comic Sans MS" w:hAnsi="Comic Sans MS"/>
-          <w:sz w:val="24"/>
-          <w:szCs w:val="24"/>
-        </w:rPr>
-        <w:t>Outputs</w:t>
-      </w:r>
-      <w:r>
-        <w:rPr>
-          <w:rFonts w:ascii="Comic Sans MS" w:hAnsi="Comic Sans MS"/>
-          <w:sz w:val="24"/>
-          <w:szCs w:val="24"/>
-        </w:rPr>
-        <w:t> :</w:t>
-      </w:r>
-    </w:p>
-    <w:p>
-      <w:pPr>
-        <w:spacing w:after="0"/>
-        <w:rPr>
-          <w:rFonts w:ascii="Comic Sans MS" w:hAnsi="Comic Sans MS"/>
-          <w:sz w:val="24"/>
-          <w:szCs w:val="24"/>
-        </w:rPr>
-      </w:pPr>
-      <w:r>
-        <w:rPr>
-          <w:rFonts w:ascii="Comic Sans MS" w:hAnsi="Comic Sans MS"/>
-          <w:sz w:val="24"/>
-          <w:szCs w:val="24"/>
+          <w:lang w:val="en-US"/>
+        </w:rPr>
+      </w:pPr>
+    </w:p>
+    <w:p>
+      <w:pPr>
+        <w:spacing w:after="0"/>
+        <w:rPr>
+          <w:rFonts w:ascii="Comic Sans MS" w:hAnsi="Comic Sans MS"/>
+          <w:sz w:val="24"/>
+          <w:szCs w:val="24"/>
+          <w:lang w:val="en-US"/>
+        </w:rPr>
+      </w:pPr>
+      <w:proofErr w:type="gramStart"/>
+      <w:r>
+        <w:rPr>
+          <w:rFonts w:ascii="Comic Sans MS" w:hAnsi="Comic Sans MS"/>
+          <w:sz w:val="24"/>
+          <w:szCs w:val="24"/>
+          <w:lang w:val="en-US"/>
+        </w:rPr>
+        <w:t>Outputs :</w:t>
+      </w:r>
+      <w:proofErr w:type="gramEnd"/>
+    </w:p>
+    <w:p>
+      <w:pPr>
+        <w:spacing w:after="0"/>
+        <w:rPr>
+          <w:rFonts w:ascii="Comic Sans MS" w:hAnsi="Comic Sans MS"/>
+          <w:sz w:val="24"/>
+          <w:szCs w:val="24"/>
+          <w:lang w:val="en-US"/>
+        </w:rPr>
+      </w:pPr>
+      <w:r>
+        <w:rPr>
+          <w:rFonts w:ascii="Comic Sans MS" w:hAnsi="Comic Sans MS"/>
+          <w:sz w:val="24"/>
+          <w:szCs w:val="24"/>
+          <w:lang w:val="en-US"/>
         </w:rPr>
         <w:t>200</w:t>
       </w:r>
@@ -3217,6 +3463,7 @@
       <w:r>
         <w:rPr>
           <w:rFonts w:ascii="Comic Sans MS" w:hAnsi="Comic Sans MS"/>
+          <w:noProof/>
           <w:sz w:val="24"/>
           <w:szCs w:val="24"/>
           <w:lang w:val="en-US"/>
@@ -3596,6 +3843,7 @@
       <w:r>
         <w:rPr>
           <w:rFonts w:ascii="Comic Sans MS" w:hAnsi="Comic Sans MS"/>
+          <w:noProof/>
           <w:sz w:val="24"/>
           <w:szCs w:val="24"/>
           <w:lang w:val="en-US"/>
@@ -3713,6 +3961,7 @@
       <w:r>
         <w:rPr>
           <w:noProof/>
+          <w:lang w:val="en-US"/>
         </w:rPr>
         <w:t xml:space="preserve"> </w:t>
       </w:r>
@@ -3778,6 +4027,7 @@
           <w:lang w:val="en-US"/>
         </w:rPr>
       </w:pPr>
+      <w:proofErr w:type="gramStart"/>
       <w:r>
         <w:rPr>
           <w:rFonts w:ascii="Comic Sans MS" w:hAnsi="Comic Sans MS"/>
@@ -3805,6 +4055,7 @@
         </w:rPr>
         <w:t>:</w:t>
       </w:r>
+      <w:proofErr w:type="gramEnd"/>
     </w:p>
     <w:p>
       <w:pPr>
@@ -3867,17 +4118,7 @@
           <w:u w:val="single"/>
           <w:lang w:val="en-US"/>
         </w:rPr>
-        <w:t xml:space="preserve">Problem </w:t>
-      </w:r>
-      <w:r>
-        <w:rPr>
-          <w:rFonts w:ascii="Comic Sans MS" w:hAnsi="Comic Sans MS"/>
-          <w:sz w:val="32"/>
-          <w:szCs w:val="32"/>
-          <w:u w:val="single"/>
-          <w:lang w:val="en-US"/>
-        </w:rPr>
-        <w:t>018 Circle Area</w:t>
+        <w:t>Problem 018 Circle Area</w:t>
       </w:r>
     </w:p>
     <w:p>
@@ -3944,6 +4185,7 @@
       <w:r>
         <w:rPr>
           <w:rFonts w:ascii="Comic Sans MS" w:hAnsi="Comic Sans MS"/>
+          <w:noProof/>
           <w:sz w:val="24"/>
           <w:szCs w:val="24"/>
           <w:lang w:val="en-US"/>
@@ -4047,6 +4289,7 @@
       <w:r>
         <w:rPr>
           <w:noProof/>
+          <w:lang w:val="en-US"/>
         </w:rPr>
         <w:t xml:space="preserve"> </w:t>
       </w:r>
@@ -4162,17 +4405,7 @@
           <w:u w:val="single"/>
           <w:lang w:val="en-US"/>
         </w:rPr>
-        <w:t xml:space="preserve"> </w:t>
-      </w:r>
-      <w:r>
-        <w:rPr>
-          <w:rFonts w:ascii="Comic Sans MS" w:hAnsi="Comic Sans MS"/>
-          <w:sz w:val="28"/>
-          <w:szCs w:val="28"/>
-          <w:u w:val="single"/>
-          <w:lang w:val="en-US"/>
-        </w:rPr>
-        <w:t>019 Circle Area Through Diameter</w:t>
+        <w:t xml:space="preserve"> 019 Circle Area Through Diameter</w:t>
       </w:r>
     </w:p>
     <w:p>
@@ -4239,6 +4472,7 @@
       <w:r>
         <w:rPr>
           <w:rFonts w:ascii="Comic Sans MS" w:hAnsi="Comic Sans MS"/>
+          <w:noProof/>
           <w:sz w:val="24"/>
           <w:szCs w:val="24"/>
           <w:lang w:val="en-US"/>
@@ -4395,6 +4629,7 @@
           <w:rFonts w:ascii="Comic Sans MS" w:hAnsi="Comic Sans MS"/>
           <w:sz w:val="24"/>
           <w:szCs w:val="24"/>
+          <w:lang w:val="en-US"/>
         </w:rPr>
       </w:pPr>
       <w:r>
@@ -4458,17 +4693,7 @@
           <w:u w:val="single"/>
           <w:lang w:val="en-US"/>
         </w:rPr>
-        <w:t xml:space="preserve">Problem </w:t>
-      </w:r>
-      <w:r>
-        <w:rPr>
-          <w:rFonts w:ascii="Comic Sans MS" w:hAnsi="Comic Sans MS"/>
-          <w:sz w:val="28"/>
-          <w:szCs w:val="28"/>
-          <w:u w:val="single"/>
-          <w:lang w:val="en-US"/>
-        </w:rPr>
-        <w:t>020 Circle Area Inscribed in a Square</w:t>
+        <w:t>Problem 020 Circle Area Inscribed in a Square</w:t>
       </w:r>
     </w:p>
     <w:p>
@@ -4535,6 +4760,7 @@
       <w:r>
         <w:rPr>
           <w:rFonts w:ascii="Comic Sans MS" w:hAnsi="Comic Sans MS"/>
+          <w:noProof/>
           <w:sz w:val="24"/>
           <w:szCs w:val="24"/>
           <w:lang w:val="en-US"/>
@@ -4694,8 +4920,10 @@
           <w:rFonts w:ascii="Comic Sans MS" w:hAnsi="Comic Sans MS"/>
           <w:sz w:val="24"/>
           <w:szCs w:val="24"/>
-        </w:rPr>
-      </w:pPr>
+          <w:lang w:val="en-US"/>
+        </w:rPr>
+      </w:pPr>
+      <w:proofErr w:type="gramStart"/>
       <w:r>
         <w:rPr>
           <w:rFonts w:ascii="Comic Sans MS" w:hAnsi="Comic Sans MS"/>
@@ -4719,9 +4947,11 @@
           <w:rFonts w:ascii="Comic Sans MS" w:hAnsi="Comic Sans MS"/>
           <w:sz w:val="24"/>
           <w:szCs w:val="24"/>
+          <w:lang w:val="en-US"/>
         </w:rPr>
         <w:t>:</w:t>
       </w:r>
+      <w:proofErr w:type="gramEnd"/>
     </w:p>
     <w:p>
       <w:pPr>
@@ -4839,6 +5069,7 @@
       <w:r>
         <w:rPr>
           <w:rFonts w:ascii="Comic Sans MS" w:hAnsi="Comic Sans MS"/>
+          <w:noProof/>
           <w:sz w:val="24"/>
           <w:szCs w:val="24"/>
           <w:lang w:val="en-US"/>
@@ -4989,8 +5220,10 @@
           <w:rFonts w:ascii="Comic Sans MS" w:hAnsi="Comic Sans MS"/>
           <w:sz w:val="24"/>
           <w:szCs w:val="24"/>
-        </w:rPr>
-      </w:pPr>
+          <w:lang w:val="en-US"/>
+        </w:rPr>
+      </w:pPr>
+      <w:proofErr w:type="gramStart"/>
       <w:r>
         <w:rPr>
           <w:rFonts w:ascii="Comic Sans MS" w:hAnsi="Comic Sans MS"/>
@@ -5014,9 +5247,11 @@
           <w:rFonts w:ascii="Comic Sans MS" w:hAnsi="Comic Sans MS"/>
           <w:sz w:val="24"/>
           <w:szCs w:val="24"/>
+          <w:lang w:val="en-US"/>
         </w:rPr>
         <w:t>:</w:t>
       </w:r>
+      <w:proofErr w:type="gramEnd"/>
     </w:p>
     <w:p>
       <w:pPr>
@@ -5068,17 +5303,7 @@
           <w:u w:val="single"/>
           <w:lang w:val="en-US"/>
         </w:rPr>
-        <w:t xml:space="preserve">Problem </w:t>
-      </w:r>
-      <w:r>
-        <w:rPr>
-          <w:rFonts w:ascii="Comic Sans MS" w:hAnsi="Comic Sans MS"/>
-          <w:sz w:val="28"/>
-          <w:szCs w:val="28"/>
-          <w:u w:val="single"/>
-          <w:lang w:val="en-US"/>
-        </w:rPr>
-        <w:t>022 Circle Area Inscribed in an Isosceles Triangle</w:t>
+        <w:t>Problem 022 Circle Area Inscribed in an Isosceles Triangle</w:t>
       </w:r>
     </w:p>
     <w:p>
@@ -5134,6 +5359,7 @@
       <w:r>
         <w:rPr>
           <w:rFonts w:ascii="Comic Sans MS" w:hAnsi="Comic Sans MS"/>
+          <w:noProof/>
           <w:sz w:val="24"/>
           <w:szCs w:val="24"/>
           <w:lang w:val="en-US"/>
@@ -5345,8 +5571,10 @@
           <w:rFonts w:ascii="Comic Sans MS" w:hAnsi="Comic Sans MS"/>
           <w:sz w:val="24"/>
           <w:szCs w:val="24"/>
-        </w:rPr>
-      </w:pPr>
+          <w:lang w:val="en-US"/>
+        </w:rPr>
+      </w:pPr>
+      <w:proofErr w:type="gramStart"/>
       <w:r>
         <w:rPr>
           <w:rFonts w:ascii="Comic Sans MS" w:hAnsi="Comic Sans MS"/>
@@ -5370,9 +5598,11 @@
           <w:rFonts w:ascii="Comic Sans MS" w:hAnsi="Comic Sans MS"/>
           <w:sz w:val="24"/>
           <w:szCs w:val="24"/>
+          <w:lang w:val="en-US"/>
         </w:rPr>
         <w:t>:</w:t>
       </w:r>
+      <w:proofErr w:type="gramEnd"/>
     </w:p>
     <w:p>
       <w:pPr>
@@ -5424,17 +5654,7 @@
           <w:u w:val="single"/>
           <w:lang w:val="en-US"/>
         </w:rPr>
-        <w:t xml:space="preserve">Problem </w:t>
-      </w:r>
-      <w:r>
-        <w:rPr>
-          <w:rFonts w:ascii="Comic Sans MS" w:hAnsi="Comic Sans MS"/>
-          <w:sz w:val="28"/>
-          <w:szCs w:val="28"/>
-          <w:u w:val="single"/>
-          <w:lang w:val="en-US"/>
-        </w:rPr>
-        <w:t>023 Circle Area circle Described Around an Arbitrary Triangle</w:t>
+        <w:t>Problem 023 Circle Area circle Described Around an Arbitrary Triangle</w:t>
       </w:r>
     </w:p>
     <w:p>
@@ -5501,6 +5721,7 @@
       <w:r>
         <w:rPr>
           <w:rFonts w:ascii="Comic Sans MS" w:hAnsi="Comic Sans MS"/>
+          <w:noProof/>
           <w:sz w:val="24"/>
           <w:szCs w:val="24"/>
           <w:lang w:val="en-US"/>
@@ -5774,9 +5995,124 @@
           <w:u w:val="single"/>
           <w:lang w:val="en-US"/>
         </w:rPr>
-        <w:t>Problem</w:t>
-      </w:r>
-      <w:r>
+        <w:t>Problem 024 Validate Age Between 18 and 45:</w:t>
+      </w:r>
+    </w:p>
+    <w:p>
+      <w:pPr>
+        <w:spacing w:after="0"/>
+        <w:rPr>
+          <w:rFonts w:ascii="Comic Sans MS" w:hAnsi="Comic Sans MS"/>
+          <w:sz w:val="24"/>
+          <w:szCs w:val="24"/>
+          <w:lang w:val="en-US"/>
+        </w:rPr>
+      </w:pPr>
+      <w:r>
+        <w:rPr>
+          <w:rFonts w:ascii="Comic Sans MS" w:hAnsi="Comic Sans MS"/>
+          <w:sz w:val="24"/>
+          <w:szCs w:val="24"/>
+          <w:lang w:val="en-US"/>
+        </w:rPr>
+        <w:t xml:space="preserve">Write a program to ask the user to </w:t>
+      </w:r>
+      <w:proofErr w:type="gramStart"/>
+      <w:r>
+        <w:rPr>
+          <w:rFonts w:ascii="Comic Sans MS" w:hAnsi="Comic Sans MS"/>
+          <w:sz w:val="24"/>
+          <w:szCs w:val="24"/>
+          <w:lang w:val="en-US"/>
+        </w:rPr>
+        <w:t>enter :</w:t>
+      </w:r>
+      <w:proofErr w:type="gramEnd"/>
+    </w:p>
+    <w:p>
+      <w:pPr>
+        <w:spacing w:after="0"/>
+        <w:rPr>
+          <w:rFonts w:ascii="Comic Sans MS" w:hAnsi="Comic Sans MS"/>
+          <w:sz w:val="24"/>
+          <w:szCs w:val="24"/>
+          <w:lang w:val="en-US"/>
+        </w:rPr>
+      </w:pPr>
+      <w:r>
+        <w:rPr>
+          <w:rFonts w:ascii="Comic Sans MS" w:hAnsi="Comic Sans MS"/>
+          <w:sz w:val="24"/>
+          <w:szCs w:val="24"/>
+          <w:lang w:val="en-US"/>
+        </w:rPr>
+        <w:t xml:space="preserve"> • Age </w:t>
+      </w:r>
+    </w:p>
+    <w:p>
+      <w:pPr>
+        <w:spacing w:after="0"/>
+        <w:rPr>
+          <w:rFonts w:ascii="Comic Sans MS" w:hAnsi="Comic Sans MS"/>
+          <w:sz w:val="24"/>
+          <w:szCs w:val="24"/>
+          <w:lang w:val="en-US"/>
+        </w:rPr>
+      </w:pPr>
+    </w:p>
+    <w:p>
+      <w:pPr>
+        <w:spacing w:after="0"/>
+        <w:rPr>
+          <w:rFonts w:ascii="Comic Sans MS" w:hAnsi="Comic Sans MS"/>
+          <w:sz w:val="24"/>
+          <w:szCs w:val="24"/>
+          <w:lang w:val="en-US"/>
+        </w:rPr>
+      </w:pPr>
+      <w:r>
+        <w:rPr>
+          <w:rFonts w:ascii="Comic Sans MS" w:hAnsi="Comic Sans MS"/>
+          <w:sz w:val="24"/>
+          <w:szCs w:val="24"/>
+          <w:lang w:val="en-US"/>
+        </w:rPr>
+        <w:t xml:space="preserve">If age is </w:t>
+      </w:r>
+      <w:r>
+        <w:rPr>
+          <w:rFonts w:ascii="Comic Sans MS" w:hAnsi="Comic Sans MS"/>
+          <w:color w:val="FF0000"/>
+          <w:sz w:val="24"/>
+          <w:szCs w:val="24"/>
+          <w:lang w:val="en-US"/>
+        </w:rPr>
+        <w:t xml:space="preserve">between 18 and 45 </w:t>
+      </w:r>
+      <w:r>
+        <w:rPr>
+          <w:rFonts w:ascii="Comic Sans MS" w:hAnsi="Comic Sans MS"/>
+          <w:sz w:val="24"/>
+          <w:szCs w:val="24"/>
+          <w:lang w:val="en-US"/>
+        </w:rPr>
+        <w:t>print “Valid Age” otherwise print “Invalid Age”</w:t>
+      </w:r>
+    </w:p>
+    <w:p>
+      <w:pPr>
+        <w:spacing w:after="0"/>
+        <w:rPr>
+          <w:rFonts w:ascii="Comic Sans MS" w:hAnsi="Comic Sans MS"/>
+          <w:sz w:val="24"/>
+          <w:szCs w:val="24"/>
+          <w:lang w:val="en-US"/>
+        </w:rPr>
+      </w:pPr>
+    </w:p>
+    <w:p>
+      <w:pPr>
+        <w:spacing w:after="0"/>
         <w:rPr>
           <w:rFonts w:ascii="Comic Sans MS" w:hAnsi="Comic Sans MS"/>
           <w:sz w:val="28"/>
@@ -5784,8 +6120,7 @@
           <w:u w:val="single"/>
           <w:lang w:val="en-US"/>
         </w:rPr>
-        <w:t xml:space="preserve"> </w:t>
-      </w:r>
+      </w:pPr>
       <w:r>
         <w:rPr>
           <w:rFonts w:ascii="Comic Sans MS" w:hAnsi="Comic Sans MS"/>
@@ -5794,78 +6129,98 @@
           <w:u w:val="single"/>
           <w:lang w:val="en-US"/>
         </w:rPr>
-        <w:t>024 Validate Age Between 18 and 45:</w:t>
-      </w:r>
-    </w:p>
-    <w:p>
-      <w:pPr>
-        <w:spacing w:after="0"/>
-        <w:rPr>
-          <w:rFonts w:ascii="Comic Sans MS" w:hAnsi="Comic Sans MS"/>
-          <w:sz w:val="24"/>
-          <w:szCs w:val="24"/>
-          <w:lang w:val="en-US"/>
-        </w:rPr>
-      </w:pPr>
-      <w:r>
-        <w:rPr>
-          <w:rFonts w:ascii="Comic Sans MS" w:hAnsi="Comic Sans MS"/>
-          <w:sz w:val="24"/>
-          <w:szCs w:val="24"/>
-          <w:lang w:val="en-US"/>
-        </w:rPr>
-        <w:t>Write a program to ask the user to enter :</w:t>
-      </w:r>
-    </w:p>
-    <w:p>
-      <w:pPr>
-        <w:spacing w:after="0"/>
-        <w:rPr>
-          <w:rFonts w:ascii="Comic Sans MS" w:hAnsi="Comic Sans MS"/>
-          <w:sz w:val="24"/>
-          <w:szCs w:val="24"/>
-          <w:lang w:val="en-US"/>
-        </w:rPr>
-      </w:pPr>
-      <w:r>
-        <w:rPr>
-          <w:rFonts w:ascii="Comic Sans MS" w:hAnsi="Comic Sans MS"/>
-          <w:sz w:val="24"/>
-          <w:szCs w:val="24"/>
-          <w:lang w:val="en-US"/>
-        </w:rPr>
-        <w:t xml:space="preserve"> • Age </w:t>
-      </w:r>
-    </w:p>
-    <w:p>
-      <w:pPr>
-        <w:spacing w:after="0"/>
-        <w:rPr>
-          <w:rFonts w:ascii="Comic Sans MS" w:hAnsi="Comic Sans MS"/>
-          <w:sz w:val="24"/>
-          <w:szCs w:val="24"/>
-          <w:lang w:val="en-US"/>
-        </w:rPr>
-      </w:pPr>
-    </w:p>
-    <w:p>
-      <w:pPr>
-        <w:spacing w:after="0"/>
-        <w:rPr>
-          <w:rFonts w:ascii="Comic Sans MS" w:hAnsi="Comic Sans MS"/>
-          <w:sz w:val="24"/>
-          <w:szCs w:val="24"/>
-          <w:lang w:val="en-US"/>
-        </w:rPr>
-      </w:pPr>
-      <w:r>
-        <w:rPr>
-          <w:rFonts w:ascii="Comic Sans MS" w:hAnsi="Comic Sans MS"/>
-          <w:sz w:val="24"/>
-          <w:szCs w:val="24"/>
-          <w:lang w:val="en-US"/>
-        </w:rPr>
-        <w:t xml:space="preserve">If age is </w:t>
+        <w:t>Problem 025 Read Until Age Between</w:t>
+      </w:r>
+    </w:p>
+    <w:p>
+      <w:pPr>
+        <w:spacing w:after="0"/>
+        <w:rPr>
+          <w:rFonts w:ascii="Comic Sans MS" w:hAnsi="Comic Sans MS"/>
+          <w:sz w:val="24"/>
+          <w:szCs w:val="24"/>
+          <w:lang w:val="en-US"/>
+        </w:rPr>
+      </w:pPr>
+      <w:r>
+        <w:rPr>
+          <w:rFonts w:ascii="Comic Sans MS" w:hAnsi="Comic Sans MS"/>
+          <w:sz w:val="24"/>
+          <w:szCs w:val="24"/>
+          <w:lang w:val="en-US"/>
+        </w:rPr>
+        <w:t xml:space="preserve">Write a program to ask the user to </w:t>
+      </w:r>
+      <w:proofErr w:type="gramStart"/>
+      <w:r>
+        <w:rPr>
+          <w:rFonts w:ascii="Comic Sans MS" w:hAnsi="Comic Sans MS"/>
+          <w:sz w:val="24"/>
+          <w:szCs w:val="24"/>
+          <w:lang w:val="en-US"/>
+        </w:rPr>
+        <w:t>enter :</w:t>
+      </w:r>
+      <w:proofErr w:type="gramEnd"/>
+      <w:r>
+        <w:rPr>
+          <w:rFonts w:ascii="Comic Sans MS" w:hAnsi="Comic Sans MS"/>
+          <w:sz w:val="24"/>
+          <w:szCs w:val="24"/>
+          <w:lang w:val="en-US"/>
+        </w:rPr>
+        <w:t xml:space="preserve"> </w:t>
+      </w:r>
+    </w:p>
+    <w:p>
+      <w:pPr>
+        <w:spacing w:after="0"/>
+        <w:rPr>
+          <w:rFonts w:ascii="Comic Sans MS" w:hAnsi="Comic Sans MS"/>
+          <w:sz w:val="24"/>
+          <w:szCs w:val="24"/>
+          <w:lang w:val="en-US"/>
+        </w:rPr>
+      </w:pPr>
+      <w:r>
+        <w:rPr>
+          <w:rFonts w:ascii="Comic Sans MS" w:hAnsi="Comic Sans MS"/>
+          <w:sz w:val="24"/>
+          <w:szCs w:val="24"/>
+          <w:lang w:val="en-US"/>
+        </w:rPr>
+        <w:t>• Age</w:t>
+      </w:r>
+    </w:p>
+    <w:p>
+      <w:pPr>
+        <w:spacing w:after="0"/>
+        <w:rPr>
+          <w:rFonts w:ascii="Comic Sans MS" w:hAnsi="Comic Sans MS"/>
+          <w:sz w:val="24"/>
+          <w:szCs w:val="24"/>
+          <w:lang w:val="en-US"/>
+        </w:rPr>
+      </w:pPr>
+    </w:p>
+    <w:p>
+      <w:pPr>
+        <w:spacing w:after="0"/>
+        <w:rPr>
+          <w:rFonts w:ascii="Comic Sans MS" w:hAnsi="Comic Sans MS"/>
+          <w:sz w:val="24"/>
+          <w:szCs w:val="24"/>
+          <w:lang w:val="en-US"/>
+        </w:rPr>
+      </w:pPr>
+      <w:r>
+        <w:rPr>
+          <w:rFonts w:ascii="Comic Sans MS" w:hAnsi="Comic Sans MS"/>
+          <w:sz w:val="24"/>
+          <w:szCs w:val="24"/>
+          <w:lang w:val="en-US"/>
+        </w:rPr>
+        <w:t xml:space="preserve"> If age is </w:t>
       </w:r>
       <w:r>
         <w:rPr>
@@ -5884,14 +6239,48 @@
           <w:szCs w:val="24"/>
           <w:lang w:val="en-US"/>
         </w:rPr>
-        <w:t>print “Valid Age” otherwise print “Invalid Age”</w:t>
-      </w:r>
-    </w:p>
-    <w:p>
-      <w:pPr>
-        <w:spacing w:after="0"/>
-        <w:rPr>
-          <w:rFonts w:ascii="Comic Sans MS" w:hAnsi="Comic Sans MS"/>
+        <w:t xml:space="preserve">print “Valid Age” otherwise print “Invalid Age” and re-ask user to enter a valid age. </w:t>
+      </w:r>
+    </w:p>
+    <w:p>
+      <w:pPr>
+        <w:spacing w:after="0"/>
+        <w:rPr>
+          <w:rFonts w:ascii="Comic Sans MS" w:hAnsi="Comic Sans MS"/>
+          <w:sz w:val="24"/>
+          <w:szCs w:val="24"/>
+          <w:lang w:val="en-US"/>
+        </w:rPr>
+      </w:pPr>
+    </w:p>
+    <w:p>
+      <w:pPr>
+        <w:spacing w:after="0"/>
+        <w:rPr>
+          <w:rFonts w:ascii="Comic Sans MS" w:hAnsi="Comic Sans MS"/>
+          <w:color w:val="FF0000"/>
+          <w:sz w:val="24"/>
+          <w:szCs w:val="24"/>
+          <w:lang w:val="en-US"/>
+        </w:rPr>
+      </w:pPr>
+      <w:r>
+        <w:rPr>
+          <w:rFonts w:ascii="Comic Sans MS" w:hAnsi="Comic Sans MS"/>
+          <w:color w:val="FF0000"/>
+          <w:sz w:val="24"/>
+          <w:szCs w:val="24"/>
+          <w:lang w:val="en-US"/>
+        </w:rPr>
+        <w:t>Note: You should keep asking user to enter a valid age until s/she enters it.</w:t>
+      </w:r>
+    </w:p>
+    <w:p>
+      <w:pPr>
+        <w:spacing w:after="0"/>
+        <w:rPr>
+          <w:rFonts w:ascii="Comic Sans MS" w:hAnsi="Comic Sans MS"/>
+          <w:color w:val="FF0000"/>
           <w:sz w:val="24"/>
           <w:szCs w:val="24"/>
           <w:lang w:val="en-US"/>
@@ -5917,9 +6306,675 @@
           <w:u w:val="single"/>
           <w:lang w:val="en-US"/>
         </w:rPr>
+        <w:t>Problem 026 Print Numbers from 1 to N</w:t>
+      </w:r>
+    </w:p>
+    <w:p>
+      <w:pPr>
+        <w:spacing w:after="0"/>
+        <w:rPr>
+          <w:rFonts w:ascii="Comic Sans MS" w:hAnsi="Comic Sans MS"/>
+          <w:sz w:val="24"/>
+          <w:szCs w:val="24"/>
+          <w:lang w:val="en-US"/>
+        </w:rPr>
+      </w:pPr>
+      <w:r>
+        <w:rPr>
+          <w:rFonts w:ascii="Comic Sans MS" w:hAnsi="Comic Sans MS"/>
+          <w:sz w:val="24"/>
+          <w:szCs w:val="24"/>
+          <w:lang w:val="en-US"/>
+        </w:rPr>
+        <w:lastRenderedPageBreak/>
+        <w:t xml:space="preserve">Write a program to print numbers from 1 to N. </w:t>
+      </w:r>
+    </w:p>
+    <w:p>
+      <w:pPr>
+        <w:spacing w:after="0"/>
+        <w:rPr>
+          <w:rFonts w:ascii="Comic Sans MS" w:hAnsi="Comic Sans MS"/>
+          <w:sz w:val="24"/>
+          <w:szCs w:val="24"/>
+          <w:lang w:val="en-US"/>
+        </w:rPr>
+      </w:pPr>
+    </w:p>
+    <w:p>
+      <w:pPr>
+        <w:spacing w:after="0"/>
+        <w:rPr>
+          <w:rFonts w:ascii="Comic Sans MS" w:hAnsi="Comic Sans MS"/>
+          <w:sz w:val="24"/>
+          <w:szCs w:val="24"/>
+          <w:lang w:val="en-US"/>
+        </w:rPr>
+      </w:pPr>
+      <w:r>
+        <w:rPr>
+          <w:rFonts w:ascii="Comic Sans MS" w:hAnsi="Comic Sans MS"/>
+          <w:sz w:val="24"/>
+          <w:szCs w:val="24"/>
+          <w:lang w:val="en-US"/>
+        </w:rPr>
+        <w:t xml:space="preserve">Input </w:t>
+      </w:r>
+    </w:p>
+    <w:p>
+      <w:pPr>
+        <w:spacing w:after="0"/>
+        <w:rPr>
+          <w:rFonts w:ascii="Comic Sans MS" w:hAnsi="Comic Sans MS"/>
+          <w:sz w:val="24"/>
+          <w:szCs w:val="24"/>
+          <w:lang w:val="en-US"/>
+        </w:rPr>
+      </w:pPr>
+      <w:r>
+        <w:rPr>
+          <w:rFonts w:ascii="Comic Sans MS" w:hAnsi="Comic Sans MS"/>
+          <w:sz w:val="24"/>
+          <w:szCs w:val="24"/>
+          <w:lang w:val="en-US"/>
+        </w:rPr>
+        <w:t xml:space="preserve">10 </w:t>
+      </w:r>
+    </w:p>
+    <w:p>
+      <w:pPr>
+        <w:spacing w:after="0"/>
+        <w:rPr>
+          <w:rFonts w:ascii="Comic Sans MS" w:hAnsi="Comic Sans MS"/>
+          <w:sz w:val="24"/>
+          <w:szCs w:val="24"/>
+          <w:lang w:val="en-US"/>
+        </w:rPr>
+      </w:pPr>
+    </w:p>
+    <w:p>
+      <w:pPr>
+        <w:spacing w:after="0"/>
+        <w:rPr>
+          <w:rFonts w:ascii="Comic Sans MS" w:hAnsi="Comic Sans MS"/>
+          <w:sz w:val="24"/>
+          <w:szCs w:val="24"/>
+          <w:lang w:val="en-US"/>
+        </w:rPr>
+      </w:pPr>
+      <w:r>
+        <w:rPr>
+          <w:rFonts w:ascii="Comic Sans MS" w:hAnsi="Comic Sans MS"/>
+          <w:sz w:val="24"/>
+          <w:szCs w:val="24"/>
+          <w:lang w:val="en-US"/>
+        </w:rPr>
+        <w:t>Outputs</w:t>
+      </w:r>
+    </w:p>
+    <w:p>
+      <w:pPr>
+        <w:spacing w:after="0"/>
+        <w:rPr>
+          <w:rFonts w:ascii="Comic Sans MS" w:hAnsi="Comic Sans MS"/>
+          <w:sz w:val="24"/>
+          <w:szCs w:val="24"/>
+          <w:lang w:val="en-US"/>
+        </w:rPr>
+      </w:pPr>
+      <w:r>
+        <w:rPr>
+          <w:rFonts w:ascii="Comic Sans MS" w:hAnsi="Comic Sans MS"/>
+          <w:sz w:val="24"/>
+          <w:szCs w:val="24"/>
+          <w:lang w:val="en-US"/>
+        </w:rPr>
+        <w:t xml:space="preserve">1 </w:t>
+      </w:r>
+    </w:p>
+    <w:p>
+      <w:pPr>
+        <w:spacing w:after="0"/>
+        <w:rPr>
+          <w:rFonts w:ascii="Comic Sans MS" w:hAnsi="Comic Sans MS"/>
+          <w:sz w:val="24"/>
+          <w:szCs w:val="24"/>
+          <w:lang w:val="en-US"/>
+        </w:rPr>
+      </w:pPr>
+      <w:r>
+        <w:rPr>
+          <w:rFonts w:ascii="Comic Sans MS" w:hAnsi="Comic Sans MS"/>
+          <w:sz w:val="24"/>
+          <w:szCs w:val="24"/>
+          <w:lang w:val="en-US"/>
+        </w:rPr>
+        <w:t xml:space="preserve">2 </w:t>
+      </w:r>
+    </w:p>
+    <w:p>
+      <w:pPr>
+        <w:spacing w:after="0"/>
+        <w:rPr>
+          <w:rFonts w:ascii="Comic Sans MS" w:hAnsi="Comic Sans MS"/>
+          <w:sz w:val="24"/>
+          <w:szCs w:val="24"/>
+          <w:lang w:val="en-US"/>
+        </w:rPr>
+      </w:pPr>
+      <w:r>
+        <w:rPr>
+          <w:rFonts w:ascii="Comic Sans MS" w:hAnsi="Comic Sans MS"/>
+          <w:sz w:val="24"/>
+          <w:szCs w:val="24"/>
+          <w:lang w:val="en-US"/>
+        </w:rPr>
+        <w:t xml:space="preserve">3 </w:t>
+      </w:r>
+    </w:p>
+    <w:p>
+      <w:pPr>
+        <w:spacing w:after="0"/>
+        <w:rPr>
+          <w:rFonts w:ascii="Comic Sans MS" w:hAnsi="Comic Sans MS"/>
+          <w:sz w:val="24"/>
+          <w:szCs w:val="24"/>
+          <w:lang w:val="en-US"/>
+        </w:rPr>
+      </w:pPr>
+      <w:r>
+        <w:rPr>
+          <w:rFonts w:ascii="Comic Sans MS" w:hAnsi="Comic Sans MS"/>
+          <w:sz w:val="24"/>
+          <w:szCs w:val="24"/>
+          <w:lang w:val="en-US"/>
+        </w:rPr>
+        <w:t xml:space="preserve">4 </w:t>
+      </w:r>
+    </w:p>
+    <w:p>
+      <w:pPr>
+        <w:spacing w:after="0"/>
+        <w:rPr>
+          <w:rFonts w:ascii="Comic Sans MS" w:hAnsi="Comic Sans MS"/>
+          <w:sz w:val="24"/>
+          <w:szCs w:val="24"/>
+          <w:lang w:val="en-US"/>
+        </w:rPr>
+      </w:pPr>
+      <w:r>
+        <w:rPr>
+          <w:rFonts w:ascii="Comic Sans MS" w:hAnsi="Comic Sans MS"/>
+          <w:sz w:val="24"/>
+          <w:szCs w:val="24"/>
+          <w:lang w:val="en-US"/>
+        </w:rPr>
+        <w:t xml:space="preserve">5 </w:t>
+      </w:r>
+    </w:p>
+    <w:p>
+      <w:pPr>
+        <w:spacing w:after="0"/>
+        <w:rPr>
+          <w:rFonts w:ascii="Comic Sans MS" w:hAnsi="Comic Sans MS"/>
+          <w:sz w:val="24"/>
+          <w:szCs w:val="24"/>
+          <w:lang w:val="en-US"/>
+        </w:rPr>
+      </w:pPr>
+      <w:r>
+        <w:rPr>
+          <w:rFonts w:ascii="Comic Sans MS" w:hAnsi="Comic Sans MS"/>
+          <w:sz w:val="24"/>
+          <w:szCs w:val="24"/>
+          <w:lang w:val="en-US"/>
+        </w:rPr>
+        <w:t xml:space="preserve">6 </w:t>
+      </w:r>
+    </w:p>
+    <w:p>
+      <w:pPr>
+        <w:spacing w:after="0"/>
+        <w:rPr>
+          <w:rFonts w:ascii="Comic Sans MS" w:hAnsi="Comic Sans MS"/>
+          <w:sz w:val="24"/>
+          <w:szCs w:val="24"/>
+          <w:lang w:val="en-US"/>
+        </w:rPr>
+      </w:pPr>
+      <w:r>
+        <w:rPr>
+          <w:rFonts w:ascii="Comic Sans MS" w:hAnsi="Comic Sans MS"/>
+          <w:sz w:val="24"/>
+          <w:szCs w:val="24"/>
+          <w:lang w:val="en-US"/>
+        </w:rPr>
+        <w:t xml:space="preserve">7 </w:t>
+      </w:r>
+    </w:p>
+    <w:p>
+      <w:pPr>
+        <w:spacing w:after="0"/>
+        <w:rPr>
+          <w:rFonts w:ascii="Comic Sans MS" w:hAnsi="Comic Sans MS"/>
+          <w:sz w:val="24"/>
+          <w:szCs w:val="24"/>
+          <w:lang w:val="en-US"/>
+        </w:rPr>
+      </w:pPr>
+      <w:r>
+        <w:rPr>
+          <w:rFonts w:ascii="Comic Sans MS" w:hAnsi="Comic Sans MS"/>
+          <w:sz w:val="24"/>
+          <w:szCs w:val="24"/>
+          <w:lang w:val="en-US"/>
+        </w:rPr>
+        <w:t xml:space="preserve">8 </w:t>
+      </w:r>
+    </w:p>
+    <w:p>
+      <w:pPr>
+        <w:spacing w:after="0"/>
+        <w:rPr>
+          <w:rFonts w:ascii="Comic Sans MS" w:hAnsi="Comic Sans MS"/>
+          <w:sz w:val="24"/>
+          <w:szCs w:val="24"/>
+          <w:lang w:val="en-US"/>
+        </w:rPr>
+      </w:pPr>
+      <w:r>
+        <w:rPr>
+          <w:rFonts w:ascii="Comic Sans MS" w:hAnsi="Comic Sans MS"/>
+          <w:sz w:val="24"/>
+          <w:szCs w:val="24"/>
+          <w:lang w:val="en-US"/>
+        </w:rPr>
+        <w:t xml:space="preserve">9 </w:t>
+      </w:r>
+    </w:p>
+    <w:p>
+      <w:pPr>
+        <w:spacing w:after="0"/>
+        <w:rPr>
+          <w:rFonts w:ascii="Comic Sans MS" w:hAnsi="Comic Sans MS"/>
+          <w:sz w:val="32"/>
+          <w:szCs w:val="32"/>
+          <w:u w:val="single"/>
+          <w:lang w:val="en-US"/>
+        </w:rPr>
+      </w:pPr>
+      <w:r>
+        <w:rPr>
+          <w:rFonts w:ascii="Comic Sans MS" w:hAnsi="Comic Sans MS"/>
+          <w:sz w:val="24"/>
+          <w:szCs w:val="24"/>
+          <w:lang w:val="en-US"/>
+        </w:rPr>
+        <w:t>10</w:t>
+      </w:r>
+    </w:p>
+    <w:p>
+      <w:pPr>
+        <w:spacing w:after="0"/>
+        <w:rPr>
+          <w:rFonts w:ascii="Comic Sans MS" w:hAnsi="Comic Sans MS"/>
+          <w:sz w:val="36"/>
+          <w:szCs w:val="36"/>
+          <w:u w:val="single"/>
+          <w:lang w:val="en-US"/>
+        </w:rPr>
+      </w:pPr>
+    </w:p>
+    <w:p>
+      <w:pPr>
+        <w:spacing w:after="0"/>
+        <w:rPr>
+          <w:rFonts w:ascii="Comic Sans MS" w:hAnsi="Comic Sans MS"/>
+          <w:sz w:val="36"/>
+          <w:szCs w:val="36"/>
+          <w:u w:val="single"/>
+          <w:lang w:val="en-US"/>
+        </w:rPr>
+      </w:pPr>
+      <w:r>
+        <w:rPr>
+          <w:rFonts w:ascii="Comic Sans MS" w:hAnsi="Comic Sans MS"/>
+          <w:sz w:val="36"/>
+          <w:szCs w:val="36"/>
+          <w:u w:val="single"/>
+          <w:lang w:val="en-US"/>
+        </w:rPr>
         <w:t xml:space="preserve">Problem </w:t>
       </w:r>
       <w:r>
+        <w:rPr>
+          <w:rFonts w:ascii="Comic Sans MS" w:hAnsi="Comic Sans MS"/>
+          <w:sz w:val="36"/>
+          <w:szCs w:val="36"/>
+          <w:u w:val="single"/>
+          <w:lang w:val="en-US"/>
+        </w:rPr>
+        <w:t>027 Print Numbers from N to 1</w:t>
+      </w:r>
+    </w:p>
+    <w:p>
+      <w:pPr>
+        <w:spacing w:after="0"/>
+        <w:rPr>
+          <w:rFonts w:ascii="Comic Sans MS" w:hAnsi="Comic Sans MS"/>
+          <w:sz w:val="24"/>
+          <w:szCs w:val="24"/>
+          <w:lang w:val="en-US"/>
+        </w:rPr>
+      </w:pPr>
+      <w:r>
+        <w:rPr>
+          <w:rFonts w:ascii="Comic Sans MS" w:hAnsi="Comic Sans MS"/>
+          <w:sz w:val="24"/>
+          <w:szCs w:val="24"/>
+          <w:lang w:val="en-US"/>
+        </w:rPr>
+        <w:t xml:space="preserve">Write a program to print numbers from N to 1. </w:t>
+      </w:r>
+    </w:p>
+    <w:p>
+      <w:pPr>
+        <w:spacing w:after="0"/>
+        <w:rPr>
+          <w:rFonts w:ascii="Comic Sans MS" w:hAnsi="Comic Sans MS"/>
+          <w:sz w:val="24"/>
+          <w:szCs w:val="24"/>
+          <w:lang w:val="en-US"/>
+        </w:rPr>
+      </w:pPr>
+    </w:p>
+    <w:p>
+      <w:pPr>
+        <w:spacing w:after="0"/>
+        <w:rPr>
+          <w:rFonts w:ascii="Comic Sans MS" w:hAnsi="Comic Sans MS"/>
+          <w:sz w:val="24"/>
+          <w:szCs w:val="24"/>
+          <w:lang w:val="en-US"/>
+        </w:rPr>
+      </w:pPr>
+      <w:r>
+        <w:rPr>
+          <w:rFonts w:ascii="Comic Sans MS" w:hAnsi="Comic Sans MS"/>
+          <w:sz w:val="24"/>
+          <w:szCs w:val="24"/>
+          <w:lang w:val="en-US"/>
+        </w:rPr>
+        <w:t xml:space="preserve">Input </w:t>
+      </w:r>
+    </w:p>
+    <w:p>
+      <w:pPr>
+        <w:spacing w:after="0"/>
+        <w:rPr>
+          <w:rFonts w:ascii="Comic Sans MS" w:hAnsi="Comic Sans MS"/>
+          <w:sz w:val="24"/>
+          <w:szCs w:val="24"/>
+          <w:lang w:val="en-US"/>
+        </w:rPr>
+      </w:pPr>
+      <w:r>
+        <w:rPr>
+          <w:rFonts w:ascii="Comic Sans MS" w:hAnsi="Comic Sans MS"/>
+          <w:sz w:val="24"/>
+          <w:szCs w:val="24"/>
+          <w:lang w:val="en-US"/>
+        </w:rPr>
+        <w:t xml:space="preserve">10 </w:t>
+      </w:r>
+    </w:p>
+    <w:p>
+      <w:pPr>
+        <w:spacing w:after="0"/>
+        <w:rPr>
+          <w:rFonts w:ascii="Comic Sans MS" w:hAnsi="Comic Sans MS"/>
+          <w:sz w:val="24"/>
+          <w:szCs w:val="24"/>
+          <w:lang w:val="en-US"/>
+        </w:rPr>
+      </w:pPr>
+    </w:p>
+    <w:p>
+      <w:pPr>
+        <w:spacing w:after="0"/>
+        <w:rPr>
+          <w:rFonts w:ascii="Comic Sans MS" w:hAnsi="Comic Sans MS"/>
+          <w:sz w:val="24"/>
+          <w:szCs w:val="24"/>
+          <w:lang w:val="en-US"/>
+        </w:rPr>
+      </w:pPr>
+      <w:proofErr w:type="gramStart"/>
+      <w:r>
+        <w:rPr>
+          <w:rFonts w:ascii="Comic Sans MS" w:hAnsi="Comic Sans MS"/>
+          <w:sz w:val="24"/>
+          <w:szCs w:val="24"/>
+          <w:lang w:val="en-US"/>
+        </w:rPr>
+        <w:t>Outputs :</w:t>
+      </w:r>
+      <w:proofErr w:type="gramEnd"/>
+    </w:p>
+    <w:p>
+      <w:pPr>
+        <w:spacing w:after="0"/>
+        <w:rPr>
+          <w:rFonts w:ascii="Comic Sans MS" w:hAnsi="Comic Sans MS"/>
+          <w:sz w:val="24"/>
+          <w:szCs w:val="24"/>
+          <w:lang w:val="en-US"/>
+        </w:rPr>
+      </w:pPr>
+      <w:r>
+        <w:rPr>
+          <w:rFonts w:ascii="Comic Sans MS" w:hAnsi="Comic Sans MS"/>
+          <w:sz w:val="24"/>
+          <w:szCs w:val="24"/>
+          <w:lang w:val="en-US"/>
+        </w:rPr>
+        <w:t xml:space="preserve">10 </w:t>
+      </w:r>
+    </w:p>
+    <w:p>
+      <w:pPr>
+        <w:spacing w:after="0"/>
+        <w:rPr>
+          <w:rFonts w:ascii="Comic Sans MS" w:hAnsi="Comic Sans MS"/>
+          <w:sz w:val="24"/>
+          <w:szCs w:val="24"/>
+          <w:lang w:val="en-US"/>
+        </w:rPr>
+      </w:pPr>
+      <w:r>
+        <w:rPr>
+          <w:rFonts w:ascii="Comic Sans MS" w:hAnsi="Comic Sans MS"/>
+          <w:sz w:val="24"/>
+          <w:szCs w:val="24"/>
+          <w:lang w:val="en-US"/>
+        </w:rPr>
+        <w:t xml:space="preserve">9 </w:t>
+      </w:r>
+    </w:p>
+    <w:p>
+      <w:pPr>
+        <w:spacing w:after="0"/>
+        <w:rPr>
+          <w:rFonts w:ascii="Comic Sans MS" w:hAnsi="Comic Sans MS"/>
+          <w:sz w:val="24"/>
+          <w:szCs w:val="24"/>
+          <w:lang w:val="en-US"/>
+        </w:rPr>
+      </w:pPr>
+      <w:r>
+        <w:rPr>
+          <w:rFonts w:ascii="Comic Sans MS" w:hAnsi="Comic Sans MS"/>
+          <w:sz w:val="24"/>
+          <w:szCs w:val="24"/>
+          <w:lang w:val="en-US"/>
+        </w:rPr>
+        <w:t xml:space="preserve">8 </w:t>
+      </w:r>
+    </w:p>
+    <w:p>
+      <w:pPr>
+        <w:spacing w:after="0"/>
+        <w:rPr>
+          <w:rFonts w:ascii="Comic Sans MS" w:hAnsi="Comic Sans MS"/>
+          <w:sz w:val="24"/>
+          <w:szCs w:val="24"/>
+          <w:lang w:val="en-US"/>
+        </w:rPr>
+      </w:pPr>
+      <w:r>
+        <w:rPr>
+          <w:rFonts w:ascii="Comic Sans MS" w:hAnsi="Comic Sans MS"/>
+          <w:sz w:val="24"/>
+          <w:szCs w:val="24"/>
+          <w:lang w:val="en-US"/>
+        </w:rPr>
+        <w:t xml:space="preserve">7 </w:t>
+      </w:r>
+    </w:p>
+    <w:p>
+      <w:pPr>
+        <w:spacing w:after="0"/>
+        <w:rPr>
+          <w:rFonts w:ascii="Comic Sans MS" w:hAnsi="Comic Sans MS"/>
+          <w:sz w:val="24"/>
+          <w:szCs w:val="24"/>
+          <w:lang w:val="en-US"/>
+        </w:rPr>
+      </w:pPr>
+      <w:r>
+        <w:rPr>
+          <w:rFonts w:ascii="Comic Sans MS" w:hAnsi="Comic Sans MS"/>
+          <w:sz w:val="24"/>
+          <w:szCs w:val="24"/>
+          <w:lang w:val="en-US"/>
+        </w:rPr>
+        <w:t xml:space="preserve">6 </w:t>
+      </w:r>
+    </w:p>
+    <w:p>
+      <w:pPr>
+        <w:spacing w:after="0"/>
+        <w:rPr>
+          <w:rFonts w:ascii="Comic Sans MS" w:hAnsi="Comic Sans MS"/>
+          <w:sz w:val="24"/>
+          <w:szCs w:val="24"/>
+          <w:lang w:val="en-US"/>
+        </w:rPr>
+      </w:pPr>
+      <w:r>
+        <w:rPr>
+          <w:rFonts w:ascii="Comic Sans MS" w:hAnsi="Comic Sans MS"/>
+          <w:sz w:val="24"/>
+          <w:szCs w:val="24"/>
+          <w:lang w:val="en-US"/>
+        </w:rPr>
+        <w:t>5</w:t>
+      </w:r>
+    </w:p>
+    <w:p>
+      <w:pPr>
+        <w:spacing w:after="0"/>
+        <w:rPr>
+          <w:rFonts w:ascii="Comic Sans MS" w:hAnsi="Comic Sans MS"/>
+          <w:sz w:val="24"/>
+          <w:szCs w:val="24"/>
+          <w:lang w:val="en-US"/>
+        </w:rPr>
+      </w:pPr>
+      <w:r>
+        <w:rPr>
+          <w:rFonts w:ascii="Comic Sans MS" w:hAnsi="Comic Sans MS"/>
+          <w:sz w:val="24"/>
+          <w:szCs w:val="24"/>
+          <w:lang w:val="en-US"/>
+        </w:rPr>
+        <w:t xml:space="preserve">4 </w:t>
+      </w:r>
+    </w:p>
+    <w:p>
+      <w:pPr>
+        <w:spacing w:after="0"/>
+        <w:rPr>
+          <w:rFonts w:ascii="Comic Sans MS" w:hAnsi="Comic Sans MS"/>
+          <w:sz w:val="24"/>
+          <w:szCs w:val="24"/>
+          <w:lang w:val="en-US"/>
+        </w:rPr>
+      </w:pPr>
+      <w:r>
+        <w:rPr>
+          <w:rFonts w:ascii="Comic Sans MS" w:hAnsi="Comic Sans MS"/>
+          <w:sz w:val="24"/>
+          <w:szCs w:val="24"/>
+          <w:lang w:val="en-US"/>
+        </w:rPr>
+        <w:t xml:space="preserve">3 </w:t>
+      </w:r>
+    </w:p>
+    <w:p>
+      <w:pPr>
+        <w:spacing w:after="0"/>
+        <w:rPr>
+          <w:rFonts w:ascii="Comic Sans MS" w:hAnsi="Comic Sans MS"/>
+          <w:sz w:val="24"/>
+          <w:szCs w:val="24"/>
+          <w:lang w:val="en-US"/>
+        </w:rPr>
+      </w:pPr>
+      <w:r>
+        <w:rPr>
+          <w:rFonts w:ascii="Comic Sans MS" w:hAnsi="Comic Sans MS"/>
+          <w:sz w:val="24"/>
+          <w:szCs w:val="24"/>
+          <w:lang w:val="en-US"/>
+        </w:rPr>
+        <w:t xml:space="preserve">2 </w:t>
+      </w:r>
+    </w:p>
+    <w:p>
+      <w:pPr>
+        <w:spacing w:after="0"/>
+        <w:rPr>
+          <w:rFonts w:ascii="Comic Sans MS" w:hAnsi="Comic Sans MS"/>
+          <w:sz w:val="24"/>
+          <w:szCs w:val="24"/>
+          <w:lang w:val="en-US"/>
+        </w:rPr>
+      </w:pPr>
+      <w:r>
+        <w:rPr>
+          <w:rFonts w:ascii="Comic Sans MS" w:hAnsi="Comic Sans MS"/>
+          <w:sz w:val="24"/>
+          <w:szCs w:val="24"/>
+          <w:lang w:val="en-US"/>
+        </w:rPr>
+        <w:t>1</w:t>
+      </w:r>
+    </w:p>
+    <w:p>
+      <w:pPr>
+        <w:spacing w:after="0"/>
+        <w:rPr>
+          <w:rFonts w:ascii="Comic Sans MS" w:hAnsi="Comic Sans MS"/>
+          <w:sz w:val="24"/>
+          <w:szCs w:val="24"/>
+          <w:lang w:val="en-US"/>
+        </w:rPr>
+      </w:pPr>
+    </w:p>
+    <w:p>
+      <w:pPr>
+        <w:spacing w:after="0"/>
         <w:rPr>
           <w:rFonts w:ascii="Comic Sans MS" w:hAnsi="Comic Sans MS"/>
           <w:sz w:val="28"/>
@@ -5927,147 +6982,8 @@
           <w:u w:val="single"/>
           <w:lang w:val="en-US"/>
         </w:rPr>
-        <w:t>025 Read Until Age Between</w:t>
-      </w:r>
-    </w:p>
-    <w:p>
-      <w:pPr>
-        <w:spacing w:after="0"/>
-        <w:rPr>
-          <w:rFonts w:ascii="Comic Sans MS" w:hAnsi="Comic Sans MS"/>
-          <w:sz w:val="24"/>
-          <w:szCs w:val="24"/>
-          <w:lang w:val="en-US"/>
-        </w:rPr>
-      </w:pPr>
-      <w:r>
-        <w:rPr>
-          <w:rFonts w:ascii="Comic Sans MS" w:hAnsi="Comic Sans MS"/>
-          <w:sz w:val="24"/>
-          <w:szCs w:val="24"/>
-          <w:lang w:val="en-US"/>
-        </w:rPr>
-        <w:t xml:space="preserve">Write a program to ask the user to enter : </w:t>
-      </w:r>
-    </w:p>
-    <w:p>
-      <w:pPr>
-        <w:spacing w:after="0"/>
-        <w:rPr>
-          <w:rFonts w:ascii="Comic Sans MS" w:hAnsi="Comic Sans MS"/>
-          <w:sz w:val="24"/>
-          <w:szCs w:val="24"/>
-          <w:lang w:val="en-US"/>
-        </w:rPr>
-      </w:pPr>
-      <w:r>
-        <w:rPr>
-          <w:rFonts w:ascii="Comic Sans MS" w:hAnsi="Comic Sans MS"/>
-          <w:sz w:val="24"/>
-          <w:szCs w:val="24"/>
-          <w:lang w:val="en-US"/>
-        </w:rPr>
-        <w:t>• Age</w:t>
-      </w:r>
-    </w:p>
-    <w:p>
-      <w:pPr>
-        <w:spacing w:after="0"/>
-        <w:rPr>
-          <w:rFonts w:ascii="Comic Sans MS" w:hAnsi="Comic Sans MS"/>
-          <w:sz w:val="24"/>
-          <w:szCs w:val="24"/>
-          <w:lang w:val="en-US"/>
-        </w:rPr>
-      </w:pPr>
-    </w:p>
-    <w:p>
-      <w:pPr>
-        <w:spacing w:after="0"/>
-        <w:rPr>
-          <w:rFonts w:ascii="Comic Sans MS" w:hAnsi="Comic Sans MS"/>
-          <w:sz w:val="24"/>
-          <w:szCs w:val="24"/>
-          <w:lang w:val="en-US"/>
-        </w:rPr>
-      </w:pPr>
-      <w:r>
-        <w:rPr>
-          <w:rFonts w:ascii="Comic Sans MS" w:hAnsi="Comic Sans MS"/>
-          <w:sz w:val="24"/>
-          <w:szCs w:val="24"/>
-          <w:lang w:val="en-US"/>
-        </w:rPr>
-        <w:t xml:space="preserve"> If age is </w:t>
-      </w:r>
-      <w:r>
-        <w:rPr>
-          <w:rFonts w:ascii="Comic Sans MS" w:hAnsi="Comic Sans MS"/>
-          <w:color w:val="FF0000"/>
-          <w:sz w:val="24"/>
-          <w:szCs w:val="24"/>
-          <w:lang w:val="en-US"/>
-        </w:rPr>
-        <w:t xml:space="preserve">between 18 and 45 </w:t>
-      </w:r>
-      <w:r>
-        <w:rPr>
-          <w:rFonts w:ascii="Comic Sans MS" w:hAnsi="Comic Sans MS"/>
-          <w:sz w:val="24"/>
-          <w:szCs w:val="24"/>
-          <w:lang w:val="en-US"/>
-        </w:rPr>
-        <w:t xml:space="preserve">print “Valid Age” otherwise print “Invalid Age” and re-ask user to enter a valid age. </w:t>
-      </w:r>
-    </w:p>
-    <w:p>
-      <w:pPr>
-        <w:spacing w:after="0"/>
-        <w:rPr>
-          <w:rFonts w:ascii="Comic Sans MS" w:hAnsi="Comic Sans MS"/>
-          <w:sz w:val="24"/>
-          <w:szCs w:val="24"/>
-          <w:lang w:val="en-US"/>
-        </w:rPr>
-      </w:pPr>
-    </w:p>
-    <w:p>
-      <w:pPr>
-        <w:spacing w:after="0"/>
-        <w:rPr>
-          <w:rFonts w:ascii="Comic Sans MS" w:hAnsi="Comic Sans MS"/>
-          <w:color w:val="FF0000"/>
-          <w:sz w:val="24"/>
-          <w:szCs w:val="24"/>
-          <w:lang w:val="en-US"/>
-        </w:rPr>
-      </w:pPr>
-      <w:r>
-        <w:rPr>
-          <w:rFonts w:ascii="Comic Sans MS" w:hAnsi="Comic Sans MS"/>
-          <w:color w:val="FF0000"/>
-          <w:sz w:val="24"/>
-          <w:szCs w:val="24"/>
-          <w:lang w:val="en-US"/>
-        </w:rPr>
-        <w:t>Note: You should keep asking user to enter a valid age until s/she enters it.</w:t>
-      </w:r>
-    </w:p>
-    <w:p>
-      <w:pPr>
-        <w:spacing w:after="0"/>
-        <w:rPr>
-          <w:rFonts w:ascii="Comic Sans MS" w:hAnsi="Comic Sans MS"/>
-          <w:color w:val="FF0000"/>
-          <w:sz w:val="24"/>
-          <w:szCs w:val="24"/>
-          <w:lang w:val="en-US"/>
-        </w:rPr>
-      </w:pPr>
-    </w:p>
-    <w:p>
-      <w:pPr>
-        <w:spacing w:after="0"/>
+      </w:pPr>
+      <w:r>
         <w:rPr>
           <w:rFonts w:ascii="Comic Sans MS" w:hAnsi="Comic Sans MS"/>
           <w:sz w:val="28"/>
@@ -6075,47 +6991,27 @@
           <w:u w:val="single"/>
           <w:lang w:val="en-US"/>
         </w:rPr>
-      </w:pPr>
-      <w:r>
-        <w:rPr>
-          <w:rFonts w:ascii="Comic Sans MS" w:hAnsi="Comic Sans MS"/>
-          <w:sz w:val="28"/>
-          <w:szCs w:val="28"/>
-          <w:u w:val="single"/>
-          <w:lang w:val="en-US"/>
-        </w:rPr>
-        <w:t xml:space="preserve">Problem </w:t>
-      </w:r>
-      <w:r>
-        <w:rPr>
-          <w:rFonts w:ascii="Comic Sans MS" w:hAnsi="Comic Sans MS"/>
-          <w:sz w:val="28"/>
-          <w:szCs w:val="28"/>
-          <w:u w:val="single"/>
-          <w:lang w:val="en-US"/>
-        </w:rPr>
-        <w:t>026 Print Numbers from 1 to N</w:t>
-      </w:r>
-    </w:p>
-    <w:p>
-      <w:pPr>
-        <w:spacing w:after="0"/>
-        <w:rPr>
-          <w:rFonts w:ascii="Comic Sans MS" w:hAnsi="Comic Sans MS"/>
-          <w:sz w:val="24"/>
-          <w:szCs w:val="24"/>
-          <w:lang w:val="en-US"/>
-        </w:rPr>
-      </w:pPr>
-      <w:r>
-        <w:rPr>
-          <w:rFonts w:ascii="Comic Sans MS" w:hAnsi="Comic Sans MS"/>
-          <w:sz w:val="24"/>
-          <w:szCs w:val="24"/>
-          <w:lang w:val="en-US"/>
-        </w:rPr>
-        <w:lastRenderedPageBreak/>
-        <w:t xml:space="preserve">Write a program to print numbers from 1 to N. </w:t>
+        <w:t>Problem 028 Print Sum Odd Numbers from 1 to N</w:t>
+      </w:r>
+    </w:p>
+    <w:p>
+      <w:pPr>
+        <w:spacing w:after="0"/>
+        <w:rPr>
+          <w:rFonts w:ascii="Comic Sans MS" w:hAnsi="Comic Sans MS"/>
+          <w:sz w:val="24"/>
+          <w:szCs w:val="24"/>
+          <w:lang w:val="en-US"/>
+        </w:rPr>
+      </w:pPr>
+      <w:r>
+        <w:rPr>
+          <w:rFonts w:ascii="Comic Sans MS" w:hAnsi="Comic Sans MS"/>
+          <w:sz w:val="24"/>
+          <w:szCs w:val="24"/>
+          <w:lang w:val="en-US"/>
+        </w:rPr>
+        <w:t xml:space="preserve">Write a program to Sum odd numbers from 1 to N. </w:t>
       </w:r>
     </w:p>
     <w:p>
@@ -6189,6 +7085,7 @@
           <w:szCs w:val="24"/>
         </w:rPr>
       </w:pPr>
+      <w:proofErr w:type="gramStart"/>
       <w:r>
         <w:rPr>
           <w:rFonts w:ascii="Comic Sans MS" w:hAnsi="Comic Sans MS"/>
@@ -6198,677 +7095,6 @@
         </w:rPr>
         <w:t>Outputs</w:t>
       </w:r>
-    </w:p>
-    <w:p>
-      <w:pPr>
-        <w:spacing w:after="0"/>
-        <w:rPr>
-          <w:rFonts w:ascii="Comic Sans MS" w:hAnsi="Comic Sans MS"/>
-          <w:sz w:val="24"/>
-          <w:szCs w:val="24"/>
-          <w:lang w:val="en-US"/>
-        </w:rPr>
-      </w:pPr>
-      <w:r>
-        <w:rPr>
-          <w:rFonts w:ascii="Comic Sans MS" w:hAnsi="Comic Sans MS"/>
-          <w:sz w:val="24"/>
-          <w:szCs w:val="24"/>
-          <w:lang w:val="en-US"/>
-        </w:rPr>
-        <w:t xml:space="preserve">1 </w:t>
-      </w:r>
-    </w:p>
-    <w:p>
-      <w:pPr>
-        <w:spacing w:after="0"/>
-        <w:rPr>
-          <w:rFonts w:ascii="Comic Sans MS" w:hAnsi="Comic Sans MS"/>
-          <w:sz w:val="24"/>
-          <w:szCs w:val="24"/>
-          <w:lang w:val="en-US"/>
-        </w:rPr>
-      </w:pPr>
-      <w:r>
-        <w:rPr>
-          <w:rFonts w:ascii="Comic Sans MS" w:hAnsi="Comic Sans MS"/>
-          <w:sz w:val="24"/>
-          <w:szCs w:val="24"/>
-          <w:lang w:val="en-US"/>
-        </w:rPr>
-        <w:t xml:space="preserve">2 </w:t>
-      </w:r>
-    </w:p>
-    <w:p>
-      <w:pPr>
-        <w:spacing w:after="0"/>
-        <w:rPr>
-          <w:rFonts w:ascii="Comic Sans MS" w:hAnsi="Comic Sans MS"/>
-          <w:sz w:val="24"/>
-          <w:szCs w:val="24"/>
-          <w:lang w:val="en-US"/>
-        </w:rPr>
-      </w:pPr>
-      <w:r>
-        <w:rPr>
-          <w:rFonts w:ascii="Comic Sans MS" w:hAnsi="Comic Sans MS"/>
-          <w:sz w:val="24"/>
-          <w:szCs w:val="24"/>
-          <w:lang w:val="en-US"/>
-        </w:rPr>
-        <w:t xml:space="preserve">3 </w:t>
-      </w:r>
-    </w:p>
-    <w:p>
-      <w:pPr>
-        <w:spacing w:after="0"/>
-        <w:rPr>
-          <w:rFonts w:ascii="Comic Sans MS" w:hAnsi="Comic Sans MS"/>
-          <w:sz w:val="24"/>
-          <w:szCs w:val="24"/>
-          <w:lang w:val="en-US"/>
-        </w:rPr>
-      </w:pPr>
-      <w:r>
-        <w:rPr>
-          <w:rFonts w:ascii="Comic Sans MS" w:hAnsi="Comic Sans MS"/>
-          <w:sz w:val="24"/>
-          <w:szCs w:val="24"/>
-          <w:lang w:val="en-US"/>
-        </w:rPr>
-        <w:t xml:space="preserve">4 </w:t>
-      </w:r>
-    </w:p>
-    <w:p>
-      <w:pPr>
-        <w:spacing w:after="0"/>
-        <w:rPr>
-          <w:rFonts w:ascii="Comic Sans MS" w:hAnsi="Comic Sans MS"/>
-          <w:sz w:val="24"/>
-          <w:szCs w:val="24"/>
-          <w:lang w:val="en-US"/>
-        </w:rPr>
-      </w:pPr>
-      <w:r>
-        <w:rPr>
-          <w:rFonts w:ascii="Comic Sans MS" w:hAnsi="Comic Sans MS"/>
-          <w:sz w:val="24"/>
-          <w:szCs w:val="24"/>
-          <w:lang w:val="en-US"/>
-        </w:rPr>
-        <w:t xml:space="preserve">5 </w:t>
-      </w:r>
-    </w:p>
-    <w:p>
-      <w:pPr>
-        <w:spacing w:after="0"/>
-        <w:rPr>
-          <w:rFonts w:ascii="Comic Sans MS" w:hAnsi="Comic Sans MS"/>
-          <w:sz w:val="24"/>
-          <w:szCs w:val="24"/>
-          <w:lang w:val="en-US"/>
-        </w:rPr>
-      </w:pPr>
-      <w:r>
-        <w:rPr>
-          <w:rFonts w:ascii="Comic Sans MS" w:hAnsi="Comic Sans MS"/>
-          <w:sz w:val="24"/>
-          <w:szCs w:val="24"/>
-          <w:lang w:val="en-US"/>
-        </w:rPr>
-        <w:t xml:space="preserve">6 </w:t>
-      </w:r>
-    </w:p>
-    <w:p>
-      <w:pPr>
-        <w:spacing w:after="0"/>
-        <w:rPr>
-          <w:rFonts w:ascii="Comic Sans MS" w:hAnsi="Comic Sans MS"/>
-          <w:sz w:val="24"/>
-          <w:szCs w:val="24"/>
-          <w:lang w:val="en-US"/>
-        </w:rPr>
-      </w:pPr>
-      <w:r>
-        <w:rPr>
-          <w:rFonts w:ascii="Comic Sans MS" w:hAnsi="Comic Sans MS"/>
-          <w:sz w:val="24"/>
-          <w:szCs w:val="24"/>
-          <w:lang w:val="en-US"/>
-        </w:rPr>
-        <w:t xml:space="preserve">7 </w:t>
-      </w:r>
-    </w:p>
-    <w:p>
-      <w:pPr>
-        <w:spacing w:after="0"/>
-        <w:rPr>
-          <w:rFonts w:ascii="Comic Sans MS" w:hAnsi="Comic Sans MS"/>
-          <w:sz w:val="24"/>
-          <w:szCs w:val="24"/>
-          <w:lang w:val="en-US"/>
-        </w:rPr>
-      </w:pPr>
-      <w:r>
-        <w:rPr>
-          <w:rFonts w:ascii="Comic Sans MS" w:hAnsi="Comic Sans MS"/>
-          <w:sz w:val="24"/>
-          <w:szCs w:val="24"/>
-          <w:lang w:val="en-US"/>
-        </w:rPr>
-        <w:t xml:space="preserve">8 </w:t>
-      </w:r>
-    </w:p>
-    <w:p>
-      <w:pPr>
-        <w:spacing w:after="0"/>
-        <w:rPr>
-          <w:rFonts w:ascii="Comic Sans MS" w:hAnsi="Comic Sans MS"/>
-          <w:sz w:val="24"/>
-          <w:szCs w:val="24"/>
-          <w:lang w:val="en-US"/>
-        </w:rPr>
-      </w:pPr>
-      <w:r>
-        <w:rPr>
-          <w:rFonts w:ascii="Comic Sans MS" w:hAnsi="Comic Sans MS"/>
-          <w:sz w:val="24"/>
-          <w:szCs w:val="24"/>
-          <w:lang w:val="en-US"/>
-        </w:rPr>
-        <w:t xml:space="preserve">9 </w:t>
-      </w:r>
-    </w:p>
-    <w:p>
-      <w:pPr>
-        <w:spacing w:after="0"/>
-        <w:rPr>
-          <w:rFonts w:ascii="Comic Sans MS" w:hAnsi="Comic Sans MS"/>
-          <w:sz w:val="32"/>
-          <w:szCs w:val="32"/>
-          <w:u w:val="single"/>
-          <w:lang w:val="en-US"/>
-        </w:rPr>
-      </w:pPr>
-      <w:r>
-        <w:rPr>
-          <w:rFonts w:ascii="Comic Sans MS" w:hAnsi="Comic Sans MS"/>
-          <w:sz w:val="24"/>
-          <w:szCs w:val="24"/>
-          <w:lang w:val="en-US"/>
-        </w:rPr>
-        <w:t>10</w:t>
-      </w:r>
-    </w:p>
-    <w:p>
-      <w:pPr>
-        <w:spacing w:after="0"/>
-        <w:rPr>
-          <w:rFonts w:ascii="Comic Sans MS" w:hAnsi="Comic Sans MS"/>
-          <w:sz w:val="36"/>
-          <w:szCs w:val="36"/>
-          <w:u w:val="single"/>
-          <w:lang w:val="en-US"/>
-        </w:rPr>
-      </w:pPr>
-    </w:p>
-    <w:p>
-      <w:pPr>
-        <w:spacing w:after="0"/>
-        <w:rPr>
-          <w:rFonts w:ascii="Comic Sans MS" w:hAnsi="Comic Sans MS"/>
-          <w:sz w:val="36"/>
-          <w:szCs w:val="36"/>
-          <w:u w:val="single"/>
-          <w:lang w:val="en-US"/>
-        </w:rPr>
-      </w:pPr>
-      <w:r>
-        <w:rPr>
-          <w:rFonts w:ascii="Comic Sans MS" w:hAnsi="Comic Sans MS"/>
-          <w:sz w:val="36"/>
-          <w:szCs w:val="36"/>
-          <w:u w:val="single"/>
-          <w:lang w:val="en-US"/>
-        </w:rPr>
-        <w:t xml:space="preserve">Problem </w:t>
-      </w:r>
-      <w:r>
-        <w:rPr>
-          <w:rFonts w:ascii="Comic Sans MS" w:hAnsi="Comic Sans MS"/>
-          <w:sz w:val="36"/>
-          <w:szCs w:val="36"/>
-          <w:u w:val="single"/>
-          <w:lang w:val="en-US"/>
-        </w:rPr>
-        <w:t>027 Print Numbers from N to 1</w:t>
-      </w:r>
-    </w:p>
-    <w:p>
-      <w:pPr>
-        <w:spacing w:after="0"/>
-        <w:rPr>
-          <w:rFonts w:ascii="Comic Sans MS" w:hAnsi="Comic Sans MS"/>
-          <w:sz w:val="24"/>
-          <w:szCs w:val="24"/>
-          <w:lang w:val="en-US"/>
-        </w:rPr>
-      </w:pPr>
-      <w:r>
-        <w:rPr>
-          <w:rFonts w:ascii="Comic Sans MS" w:hAnsi="Comic Sans MS"/>
-          <w:sz w:val="24"/>
-          <w:szCs w:val="24"/>
-          <w:lang w:val="en-US"/>
-        </w:rPr>
-        <w:t xml:space="preserve">Write a program to print numbers from N to 1. </w:t>
-      </w:r>
-    </w:p>
-    <w:p>
-      <w:pPr>
-        <w:spacing w:after="0"/>
-        <w:rPr>
-          <w:rFonts w:ascii="Comic Sans MS" w:hAnsi="Comic Sans MS"/>
-          <w:sz w:val="24"/>
-          <w:szCs w:val="24"/>
-          <w:lang w:val="en-US"/>
-        </w:rPr>
-      </w:pPr>
-    </w:p>
-    <w:p>
-      <w:pPr>
-        <w:spacing w:after="0"/>
-        <w:rPr>
-          <w:rFonts w:ascii="Comic Sans MS" w:hAnsi="Comic Sans MS"/>
-          <w:sz w:val="24"/>
-          <w:szCs w:val="24"/>
-        </w:rPr>
-      </w:pPr>
-      <w:r>
-        <w:rPr>
-          <w:rFonts w:ascii="Comic Sans MS" w:hAnsi="Comic Sans MS"/>
-          <w:sz w:val="24"/>
-          <w:szCs w:val="24"/>
-        </w:rPr>
-        <w:t xml:space="preserve">Input </w:t>
-      </w:r>
-    </w:p>
-    <w:p>
-      <w:pPr>
-        <w:spacing w:after="0"/>
-        <w:rPr>
-          <w:rFonts w:ascii="Comic Sans MS" w:hAnsi="Comic Sans MS"/>
-          <w:sz w:val="24"/>
-          <w:szCs w:val="24"/>
-        </w:rPr>
-      </w:pPr>
-      <w:r>
-        <w:rPr>
-          <w:rFonts w:ascii="Comic Sans MS" w:hAnsi="Comic Sans MS"/>
-          <w:sz w:val="24"/>
-          <w:szCs w:val="24"/>
-        </w:rPr>
-        <w:t xml:space="preserve">10 </w:t>
-      </w:r>
-    </w:p>
-    <w:p>
-      <w:pPr>
-        <w:spacing w:after="0"/>
-        <w:rPr>
-          <w:rFonts w:ascii="Comic Sans MS" w:hAnsi="Comic Sans MS"/>
-          <w:sz w:val="24"/>
-          <w:szCs w:val="24"/>
-        </w:rPr>
-      </w:pPr>
-    </w:p>
-    <w:p>
-      <w:pPr>
-        <w:spacing w:after="0"/>
-        <w:rPr>
-          <w:rFonts w:ascii="Comic Sans MS" w:hAnsi="Comic Sans MS"/>
-          <w:sz w:val="24"/>
-          <w:szCs w:val="24"/>
-        </w:rPr>
-      </w:pPr>
-      <w:r>
-        <w:rPr>
-          <w:rFonts w:ascii="Comic Sans MS" w:hAnsi="Comic Sans MS"/>
-          <w:sz w:val="24"/>
-          <w:szCs w:val="24"/>
-        </w:rPr>
-        <w:t>Outputs</w:t>
-      </w:r>
-      <w:r>
-        <w:rPr>
-          <w:rFonts w:ascii="Comic Sans MS" w:hAnsi="Comic Sans MS"/>
-          <w:sz w:val="24"/>
-          <w:szCs w:val="24"/>
-        </w:rPr>
-        <w:t> :</w:t>
-      </w:r>
-    </w:p>
-    <w:p>
-      <w:pPr>
-        <w:spacing w:after="0"/>
-        <w:rPr>
-          <w:rFonts w:ascii="Comic Sans MS" w:hAnsi="Comic Sans MS"/>
-          <w:sz w:val="24"/>
-          <w:szCs w:val="24"/>
-        </w:rPr>
-      </w:pPr>
-      <w:r>
-        <w:rPr>
-          <w:rFonts w:ascii="Comic Sans MS" w:hAnsi="Comic Sans MS"/>
-          <w:sz w:val="24"/>
-          <w:szCs w:val="24"/>
-        </w:rPr>
-        <w:t xml:space="preserve">10 </w:t>
-      </w:r>
-    </w:p>
-    <w:p>
-      <w:pPr>
-        <w:spacing w:after="0"/>
-        <w:rPr>
-          <w:rFonts w:ascii="Comic Sans MS" w:hAnsi="Comic Sans MS"/>
-          <w:sz w:val="24"/>
-          <w:szCs w:val="24"/>
-        </w:rPr>
-      </w:pPr>
-      <w:r>
-        <w:rPr>
-          <w:rFonts w:ascii="Comic Sans MS" w:hAnsi="Comic Sans MS"/>
-          <w:sz w:val="24"/>
-          <w:szCs w:val="24"/>
-        </w:rPr>
-        <w:t xml:space="preserve">9 </w:t>
-      </w:r>
-    </w:p>
-    <w:p>
-      <w:pPr>
-        <w:spacing w:after="0"/>
-        <w:rPr>
-          <w:rFonts w:ascii="Comic Sans MS" w:hAnsi="Comic Sans MS"/>
-          <w:sz w:val="24"/>
-          <w:szCs w:val="24"/>
-        </w:rPr>
-      </w:pPr>
-      <w:r>
-        <w:rPr>
-          <w:rFonts w:ascii="Comic Sans MS" w:hAnsi="Comic Sans MS"/>
-          <w:sz w:val="24"/>
-          <w:szCs w:val="24"/>
-        </w:rPr>
-        <w:t xml:space="preserve">8 </w:t>
-      </w:r>
-    </w:p>
-    <w:p>
-      <w:pPr>
-        <w:spacing w:after="0"/>
-        <w:rPr>
-          <w:rFonts w:ascii="Comic Sans MS" w:hAnsi="Comic Sans MS"/>
-          <w:sz w:val="24"/>
-          <w:szCs w:val="24"/>
-        </w:rPr>
-      </w:pPr>
-      <w:r>
-        <w:rPr>
-          <w:rFonts w:ascii="Comic Sans MS" w:hAnsi="Comic Sans MS"/>
-          <w:sz w:val="24"/>
-          <w:szCs w:val="24"/>
-        </w:rPr>
-        <w:t xml:space="preserve">7 </w:t>
-      </w:r>
-    </w:p>
-    <w:p>
-      <w:pPr>
-        <w:spacing w:after="0"/>
-        <w:rPr>
-          <w:rFonts w:ascii="Comic Sans MS" w:hAnsi="Comic Sans MS"/>
-          <w:sz w:val="24"/>
-          <w:szCs w:val="24"/>
-        </w:rPr>
-      </w:pPr>
-      <w:r>
-        <w:rPr>
-          <w:rFonts w:ascii="Comic Sans MS" w:hAnsi="Comic Sans MS"/>
-          <w:sz w:val="24"/>
-          <w:szCs w:val="24"/>
-        </w:rPr>
-        <w:t xml:space="preserve">6 </w:t>
-      </w:r>
-    </w:p>
-    <w:p>
-      <w:pPr>
-        <w:spacing w:after="0"/>
-        <w:rPr>
-          <w:rFonts w:ascii="Comic Sans MS" w:hAnsi="Comic Sans MS"/>
-          <w:sz w:val="24"/>
-          <w:szCs w:val="24"/>
-        </w:rPr>
-      </w:pPr>
-      <w:r>
-        <w:rPr>
-          <w:rFonts w:ascii="Comic Sans MS" w:hAnsi="Comic Sans MS"/>
-          <w:sz w:val="24"/>
-          <w:szCs w:val="24"/>
-        </w:rPr>
-        <w:t>5</w:t>
-      </w:r>
-    </w:p>
-    <w:p>
-      <w:pPr>
-        <w:spacing w:after="0"/>
-        <w:rPr>
-          <w:rFonts w:ascii="Comic Sans MS" w:hAnsi="Comic Sans MS"/>
-          <w:sz w:val="24"/>
-          <w:szCs w:val="24"/>
-        </w:rPr>
-      </w:pPr>
-      <w:r>
-        <w:rPr>
-          <w:rFonts w:ascii="Comic Sans MS" w:hAnsi="Comic Sans MS"/>
-          <w:sz w:val="24"/>
-          <w:szCs w:val="24"/>
-        </w:rPr>
-        <w:t xml:space="preserve">4 </w:t>
-      </w:r>
-    </w:p>
-    <w:p>
-      <w:pPr>
-        <w:spacing w:after="0"/>
-        <w:rPr>
-          <w:rFonts w:ascii="Comic Sans MS" w:hAnsi="Comic Sans MS"/>
-          <w:sz w:val="24"/>
-          <w:szCs w:val="24"/>
-        </w:rPr>
-      </w:pPr>
-      <w:r>
-        <w:rPr>
-          <w:rFonts w:ascii="Comic Sans MS" w:hAnsi="Comic Sans MS"/>
-          <w:sz w:val="24"/>
-          <w:szCs w:val="24"/>
-        </w:rPr>
-        <w:t xml:space="preserve">3 </w:t>
-      </w:r>
-    </w:p>
-    <w:p>
-      <w:pPr>
-        <w:spacing w:after="0"/>
-        <w:rPr>
-          <w:rFonts w:ascii="Comic Sans MS" w:hAnsi="Comic Sans MS"/>
-          <w:sz w:val="24"/>
-          <w:szCs w:val="24"/>
-        </w:rPr>
-      </w:pPr>
-      <w:r>
-        <w:rPr>
-          <w:rFonts w:ascii="Comic Sans MS" w:hAnsi="Comic Sans MS"/>
-          <w:sz w:val="24"/>
-          <w:szCs w:val="24"/>
-        </w:rPr>
-        <w:t xml:space="preserve">2 </w:t>
-      </w:r>
-    </w:p>
-    <w:p>
-      <w:pPr>
-        <w:spacing w:after="0"/>
-        <w:rPr>
-          <w:rFonts w:ascii="Comic Sans MS" w:hAnsi="Comic Sans MS"/>
-          <w:sz w:val="24"/>
-          <w:szCs w:val="24"/>
-        </w:rPr>
-      </w:pPr>
-      <w:r>
-        <w:rPr>
-          <w:rFonts w:ascii="Comic Sans MS" w:hAnsi="Comic Sans MS"/>
-          <w:sz w:val="24"/>
-          <w:szCs w:val="24"/>
-        </w:rPr>
-        <w:t>1</w:t>
-      </w:r>
-    </w:p>
-    <w:p>
-      <w:pPr>
-        <w:spacing w:after="0"/>
-        <w:rPr>
-          <w:rFonts w:ascii="Comic Sans MS" w:hAnsi="Comic Sans MS"/>
-          <w:sz w:val="24"/>
-          <w:szCs w:val="24"/>
-        </w:rPr>
-      </w:pPr>
-    </w:p>
-    <w:p>
-      <w:pPr>
-        <w:spacing w:after="0"/>
-        <w:rPr>
-          <w:rFonts w:ascii="Comic Sans MS" w:hAnsi="Comic Sans MS"/>
-          <w:sz w:val="28"/>
-          <w:szCs w:val="28"/>
-          <w:u w:val="single"/>
-          <w:lang w:val="en-US"/>
-        </w:rPr>
-      </w:pPr>
-      <w:r>
-        <w:rPr>
-          <w:rFonts w:ascii="Comic Sans MS" w:hAnsi="Comic Sans MS"/>
-          <w:sz w:val="28"/>
-          <w:szCs w:val="28"/>
-          <w:u w:val="single"/>
-          <w:lang w:val="en-US"/>
-        </w:rPr>
-        <w:t xml:space="preserve">Problem </w:t>
-      </w:r>
-      <w:r>
-        <w:rPr>
-          <w:rFonts w:ascii="Comic Sans MS" w:hAnsi="Comic Sans MS"/>
-          <w:sz w:val="28"/>
-          <w:szCs w:val="28"/>
-          <w:u w:val="single"/>
-          <w:lang w:val="en-US"/>
-        </w:rPr>
-        <w:t>028 Print Sum Odd Numbers from 1 to N</w:t>
-      </w:r>
-    </w:p>
-    <w:p>
-      <w:pPr>
-        <w:spacing w:after="0"/>
-        <w:rPr>
-          <w:rFonts w:ascii="Comic Sans MS" w:hAnsi="Comic Sans MS"/>
-          <w:sz w:val="24"/>
-          <w:szCs w:val="24"/>
-          <w:lang w:val="en-US"/>
-        </w:rPr>
-      </w:pPr>
-      <w:r>
-        <w:rPr>
-          <w:rFonts w:ascii="Comic Sans MS" w:hAnsi="Comic Sans MS"/>
-          <w:sz w:val="24"/>
-          <w:szCs w:val="24"/>
-          <w:lang w:val="en-US"/>
-        </w:rPr>
-        <w:t xml:space="preserve">Write a program to Sum odd numbers from 1 to N. </w:t>
-      </w:r>
-    </w:p>
-    <w:p>
-      <w:pPr>
-        <w:spacing w:after="0"/>
-        <w:rPr>
-          <w:rFonts w:ascii="Comic Sans MS" w:hAnsi="Comic Sans MS"/>
-          <w:sz w:val="24"/>
-          <w:szCs w:val="24"/>
-          <w:lang w:val="en-US"/>
-        </w:rPr>
-      </w:pPr>
-    </w:p>
-    <w:p>
-      <w:pPr>
-        <w:spacing w:after="0"/>
-        <w:rPr>
-          <w:rFonts w:ascii="Comic Sans MS" w:hAnsi="Comic Sans MS"/>
-          <w:sz w:val="24"/>
-          <w:szCs w:val="24"/>
-          <w:lang w:val="en-US"/>
-        </w:rPr>
-      </w:pPr>
-      <w:r>
-        <w:rPr>
-          <w:rFonts w:ascii="Comic Sans MS" w:hAnsi="Comic Sans MS"/>
-          <w:sz w:val="24"/>
-          <w:szCs w:val="24"/>
-          <w:lang w:val="en-US"/>
-        </w:rPr>
-        <w:t xml:space="preserve">Input </w:t>
-      </w:r>
-    </w:p>
-    <w:p>
-      <w:pPr>
-        <w:spacing w:after="0"/>
-        <w:rPr>
-          <w:rFonts w:ascii="Comic Sans MS" w:hAnsi="Comic Sans MS"/>
-          <w:sz w:val="24"/>
-          <w:szCs w:val="24"/>
-          <w:lang w:val="en-US"/>
-        </w:rPr>
-      </w:pPr>
-      <w:r>
-        <w:rPr>
-          <w:rFonts w:ascii="Comic Sans MS" w:hAnsi="Comic Sans MS"/>
-          <w:sz w:val="24"/>
-          <w:szCs w:val="24"/>
-          <w:lang w:val="en-US"/>
-        </w:rPr>
-        <w:t xml:space="preserve">10 </w:t>
-      </w:r>
-    </w:p>
-    <w:p>
-      <w:pPr>
-        <w:spacing w:after="0"/>
-        <w:rPr>
-          <w:rFonts w:ascii="Comic Sans MS" w:hAnsi="Comic Sans MS"/>
-          <w:sz w:val="24"/>
-          <w:szCs w:val="24"/>
-          <w:lang w:val="en-US"/>
-        </w:rPr>
-      </w:pPr>
-    </w:p>
-    <w:p>
-      <w:pPr>
-        <w:spacing w:after="0"/>
-        <w:rPr>
-          <w:rFonts w:ascii="Comic Sans MS" w:hAnsi="Comic Sans MS"/>
-          <w:sz w:val="24"/>
-          <w:szCs w:val="24"/>
-        </w:rPr>
-      </w:pPr>
-      <w:r>
-        <w:rPr>
-          <w:rFonts w:ascii="Comic Sans MS" w:hAnsi="Comic Sans MS"/>
-          <w:sz w:val="24"/>
-          <w:szCs w:val="24"/>
-          <w:lang w:val="en-US"/>
-        </w:rPr>
-        <w:t>Outputs</w:t>
-      </w:r>
       <w:r>
         <w:rPr>
           <w:rFonts w:ascii="Comic Sans MS" w:hAnsi="Comic Sans MS"/>
@@ -6886,6 +7112,7 @@
         </w:rPr>
         <w:t>:</w:t>
       </w:r>
+      <w:proofErr w:type="gramEnd"/>
     </w:p>
     <w:p>
       <w:pPr>
@@ -7030,15 +7257,6 @@
   </w:abstractNum>
   <w:num w:numId="1">
     <w:abstractNumId w:val="0"/>
-    <w:lvlOverride w:ilvl="0"/>
-    <w:lvlOverride w:ilvl="1"/>
-    <w:lvlOverride w:ilvl="2"/>
-    <w:lvlOverride w:ilvl="3"/>
-    <w:lvlOverride w:ilvl="4"/>
-    <w:lvlOverride w:ilvl="5"/>
-    <w:lvlOverride w:ilvl="6"/>
-    <w:lvlOverride w:ilvl="7"/>
-    <w:lvlOverride w:ilvl="8"/>
   </w:num>
 </w:numbering>
 </file>
@@ -7570,6 +7788,41 @@
       <w14:ligatures w14:val="none"/>
     </w:rPr>
   </w:style>
+  <w:style w:type="character" w:styleId="Lienhypertexte">
+    <w:name w:val="Hyperlink"/>
+    <w:basedOn w:val="Policepardfaut"/>
+    <w:uiPriority w:val="99"/>
+    <w:unhideWhenUsed/>
+    <w:rsid w:val="00A1006F"/>
+    <w:rPr>
+      <w:color w:val="0563C1" w:themeColor="hyperlink"/>
+      <w:u w:val="single"/>
+    </w:rPr>
+  </w:style>
+  <w:style w:type="character" w:styleId="Mentionnonrsolue">
+    <w:name w:val="Unresolved Mention"/>
+    <w:basedOn w:val="Policepardfaut"/>
+    <w:uiPriority w:val="99"/>
+    <w:semiHidden/>
+    <w:unhideWhenUsed/>
+    <w:rsid w:val="00A1006F"/>
+    <w:rPr>
+      <w:color w:val="605E5C"/>
+      <w:shd w:val="clear" w:color="auto" w:fill="E1DFDD"/>
+    </w:rPr>
+  </w:style>
+  <w:style w:type="character" w:styleId="Lienhypertextesuivivisit">
+    <w:name w:val="FollowedHyperlink"/>
+    <w:basedOn w:val="Policepardfaut"/>
+    <w:uiPriority w:val="99"/>
+    <w:semiHidden/>
+    <w:unhideWhenUsed/>
+    <w:rsid w:val="00A1006F"/>
+    <w:rPr>
+      <w:color w:val="954F72" w:themeColor="followedHyperlink"/>
+      <w:u w:val="single"/>
+    </w:rPr>
+  </w:style>
 </w:styles>
 </file>
 

</xml_diff>